<commit_message>
modification du diapo et des diagrammes
</commit_message>
<xml_diff>
--- a/scenarios.docx
+++ b/scenarios.docx
@@ -103,21 +103,7 @@
                 <w:sz w:val="24"/>
                 <w:szCs w:val="24"/>
               </w:rPr>
-              <w:t>Cas ou le système est réglé sur « Alarme »</w:t>
-            </w:r>
-            <w:r>
-              <w:rPr>
-                <w:sz w:val="24"/>
-                <w:szCs w:val="24"/>
-              </w:rPr>
-              <w:t xml:space="preserve"> ou</w:t>
-            </w:r>
-            <w:r>
-              <w:rPr>
-                <w:sz w:val="24"/>
-                <w:szCs w:val="24"/>
-              </w:rPr>
-              <w:t xml:space="preserve"> « Suivi de trajet »</w:t>
+              <w:t>Différents cas d’utilisation</w:t>
             </w:r>
           </w:p>
         </w:tc>
@@ -314,7 +300,7 @@
                 <w:sz w:val="24"/>
                 <w:szCs w:val="24"/>
               </w:rPr>
-              <w:t>1.0</w:t>
+              <w:t>1.1</w:t>
             </w:r>
           </w:p>
         </w:tc>
@@ -397,8 +383,6 @@
             </w:r>
           </w:p>
         </w:tc>
-        <w:bookmarkStart w:id="0" w:name="_GoBack"/>
-        <w:bookmarkEnd w:id="0"/>
       </w:tr>
     </w:tbl>
     <w:p/>
@@ -500,6 +484,1335 @@
           <w:szCs w:val="32"/>
         </w:rPr>
         <w:t> :</w:t>
+      </w:r>
+    </w:p>
+    <w:tbl>
+      <w:tblPr>
+        <w:tblStyle w:val="TableauGrille4-Accentuation1"/>
+        <w:tblW w:w="10627" w:type="dxa"/>
+        <w:tblLook w:val="04A0" w:firstRow="1" w:lastRow="0" w:firstColumn="1" w:lastColumn="0" w:noHBand="0" w:noVBand="1"/>
+      </w:tblPr>
+      <w:tblGrid>
+        <w:gridCol w:w="5382"/>
+        <w:gridCol w:w="5245"/>
+      </w:tblGrid>
+      <w:tr>
+        <w:trPr>
+          <w:cnfStyle w:val="100000000000" w:firstRow="1" w:lastRow="0" w:firstColumn="0" w:lastColumn="0" w:oddVBand="0" w:evenVBand="0" w:oddHBand="0" w:evenHBand="0" w:firstRowFirstColumn="0" w:firstRowLastColumn="0" w:lastRowFirstColumn="0" w:lastRowLastColumn="0"/>
+          <w:trHeight w:val="227"/>
+        </w:trPr>
+        <w:tc>
+          <w:tcPr>
+            <w:cnfStyle w:val="001000000000" w:firstRow="0" w:lastRow="0" w:firstColumn="1" w:lastColumn="0" w:oddVBand="0" w:evenVBand="0" w:oddHBand="0" w:evenHBand="0" w:firstRowFirstColumn="0" w:firstRowLastColumn="0" w:lastRowFirstColumn="0" w:lastRowLastColumn="0"/>
+            <w:tcW w:w="5382" w:type="dxa"/>
+          </w:tcPr>
+          <w:p>
+            <w:pPr>
+              <w:rPr>
+                <w:sz w:val="24"/>
+                <w:szCs w:val="28"/>
+              </w:rPr>
+            </w:pPr>
+            <w:r>
+              <w:rPr>
+                <w:sz w:val="24"/>
+                <w:szCs w:val="28"/>
+              </w:rPr>
+              <w:t>ACTEUR : Gérant</w:t>
+            </w:r>
+          </w:p>
+        </w:tc>
+        <w:tc>
+          <w:tcPr>
+            <w:tcW w:w="5245" w:type="dxa"/>
+          </w:tcPr>
+          <w:p>
+            <w:pPr>
+              <w:cnfStyle w:val="100000000000" w:firstRow="1" w:lastRow="0" w:firstColumn="0" w:lastColumn="0" w:oddVBand="0" w:evenVBand="0" w:oddHBand="0" w:evenHBand="0" w:firstRowFirstColumn="0" w:firstRowLastColumn="0" w:lastRowFirstColumn="0" w:lastRowLastColumn="0"/>
+              <w:rPr>
+                <w:sz w:val="24"/>
+                <w:szCs w:val="28"/>
+              </w:rPr>
+            </w:pPr>
+            <w:r>
+              <w:rPr>
+                <w:sz w:val="24"/>
+                <w:szCs w:val="28"/>
+              </w:rPr>
+              <w:t>SYSTÈME : JLC Moto Connectée</w:t>
+            </w:r>
+          </w:p>
+        </w:tc>
+      </w:tr>
+      <w:tr>
+        <w:trPr>
+          <w:cnfStyle w:val="000000100000" w:firstRow="0" w:lastRow="0" w:firstColumn="0" w:lastColumn="0" w:oddVBand="0" w:evenVBand="0" w:oddHBand="1" w:evenHBand="0" w:firstRowFirstColumn="0" w:firstRowLastColumn="0" w:lastRowFirstColumn="0" w:lastRowLastColumn="0"/>
+          <w:trHeight w:val="466"/>
+        </w:trPr>
+        <w:tc>
+          <w:tcPr>
+            <w:cnfStyle w:val="001000000000" w:firstRow="0" w:lastRow="0" w:firstColumn="1" w:lastColumn="0" w:oddVBand="0" w:evenVBand="0" w:oddHBand="0" w:evenHBand="0" w:firstRowFirstColumn="0" w:firstRowLastColumn="0" w:lastRowFirstColumn="0" w:lastRowLastColumn="0"/>
+            <w:tcW w:w="5382" w:type="dxa"/>
+          </w:tcPr>
+          <w:p>
+            <w:pPr>
+              <w:rPr>
+                <w:b w:val="0"/>
+                <w:sz w:val="24"/>
+                <w:szCs w:val="28"/>
+              </w:rPr>
+            </w:pPr>
+            <w:r>
+              <w:rPr>
+                <w:b w:val="0"/>
+                <w:sz w:val="24"/>
+                <w:szCs w:val="28"/>
+              </w:rPr>
+              <w:t>N1</w:t>
+            </w:r>
+            <w:r>
+              <w:rPr>
+                <w:b w:val="0"/>
+                <w:sz w:val="24"/>
+                <w:szCs w:val="28"/>
+              </w:rPr>
+              <w:t>.1</w:t>
+            </w:r>
+            <w:r>
+              <w:rPr>
+                <w:b w:val="0"/>
+                <w:sz w:val="24"/>
+                <w:szCs w:val="28"/>
+              </w:rPr>
+              <w:t>: Le gérant choisit le mode alarme sur le système</w:t>
+            </w:r>
+          </w:p>
+        </w:tc>
+        <w:tc>
+          <w:tcPr>
+            <w:tcW w:w="5245" w:type="dxa"/>
+          </w:tcPr>
+          <w:p>
+            <w:pPr>
+              <w:cnfStyle w:val="000000100000" w:firstRow="0" w:lastRow="0" w:firstColumn="0" w:lastColumn="0" w:oddVBand="0" w:evenVBand="0" w:oddHBand="1" w:evenHBand="0" w:firstRowFirstColumn="0" w:firstRowLastColumn="0" w:lastRowFirstColumn="0" w:lastRowLastColumn="0"/>
+              <w:rPr>
+                <w:sz w:val="24"/>
+                <w:szCs w:val="28"/>
+              </w:rPr>
+            </w:pPr>
+          </w:p>
+        </w:tc>
+      </w:tr>
+      <w:tr>
+        <w:trPr>
+          <w:trHeight w:val="466"/>
+        </w:trPr>
+        <w:tc>
+          <w:tcPr>
+            <w:cnfStyle w:val="001000000000" w:firstRow="0" w:lastRow="0" w:firstColumn="1" w:lastColumn="0" w:oddVBand="0" w:evenVBand="0" w:oddHBand="0" w:evenHBand="0" w:firstRowFirstColumn="0" w:firstRowLastColumn="0" w:lastRowFirstColumn="0" w:lastRowLastColumn="0"/>
+            <w:tcW w:w="5382" w:type="dxa"/>
+          </w:tcPr>
+          <w:p>
+            <w:pPr>
+              <w:rPr>
+                <w:sz w:val="24"/>
+                <w:szCs w:val="28"/>
+              </w:rPr>
+            </w:pPr>
+          </w:p>
+        </w:tc>
+        <w:tc>
+          <w:tcPr>
+            <w:tcW w:w="5245" w:type="dxa"/>
+          </w:tcPr>
+          <w:p>
+            <w:pPr>
+              <w:cnfStyle w:val="000000000000" w:firstRow="0" w:lastRow="0" w:firstColumn="0" w:lastColumn="0" w:oddVBand="0" w:evenVBand="0" w:oddHBand="0" w:evenHBand="0" w:firstRowFirstColumn="0" w:firstRowLastColumn="0" w:lastRowFirstColumn="0" w:lastRowLastColumn="0"/>
+              <w:rPr>
+                <w:sz w:val="24"/>
+                <w:szCs w:val="28"/>
+              </w:rPr>
+            </w:pPr>
+            <w:r>
+              <w:rPr>
+                <w:sz w:val="24"/>
+                <w:szCs w:val="28"/>
+              </w:rPr>
+              <w:t>N</w:t>
+            </w:r>
+            <w:r>
+              <w:rPr>
+                <w:sz w:val="24"/>
+                <w:szCs w:val="28"/>
+              </w:rPr>
+              <w:t>1.</w:t>
+            </w:r>
+            <w:r>
+              <w:rPr>
+                <w:sz w:val="24"/>
+                <w:szCs w:val="28"/>
+              </w:rPr>
+              <w:t xml:space="preserve">2: </w:t>
+            </w:r>
+            <w:r>
+              <w:rPr>
+                <w:sz w:val="24"/>
+                <w:szCs w:val="28"/>
+              </w:rPr>
+              <w:t>Le système est configuré sur « Alarme »</w:t>
+            </w:r>
+          </w:p>
+        </w:tc>
+      </w:tr>
+    </w:tbl>
+    <w:p>
+      <w:pPr>
+        <w:rPr>
+          <w:sz w:val="32"/>
+          <w:szCs w:val="32"/>
+          <w:u w:val="single" w:color="FF0000"/>
+        </w:rPr>
+      </w:pPr>
+    </w:p>
+    <w:p>
+      <w:pPr>
+        <w:rPr>
+          <w:sz w:val="28"/>
+          <w:szCs w:val="32"/>
+        </w:rPr>
+      </w:pPr>
+      <w:r>
+        <w:rPr>
+          <w:sz w:val="28"/>
+          <w:szCs w:val="32"/>
+          <w:u w:val="single" w:color="FF0000"/>
+        </w:rPr>
+        <w:t xml:space="preserve">Scénario </w:t>
+      </w:r>
+      <w:r>
+        <w:rPr>
+          <w:sz w:val="28"/>
+          <w:szCs w:val="32"/>
+          <w:u w:val="single" w:color="FF0000"/>
+        </w:rPr>
+        <w:t>principal</w:t>
+      </w:r>
+      <w:r>
+        <w:rPr>
+          <w:sz w:val="28"/>
+          <w:szCs w:val="32"/>
+          <w:u w:val="single" w:color="FF0000"/>
+        </w:rPr>
+        <w:t xml:space="preserve"> N2</w:t>
+      </w:r>
+      <w:r>
+        <w:rPr>
+          <w:sz w:val="28"/>
+          <w:szCs w:val="32"/>
+          <w:u w:val="single" w:color="FF0000"/>
+        </w:rPr>
+        <w:t> :</w:t>
+      </w:r>
+      <w:r>
+        <w:rPr>
+          <w:sz w:val="28"/>
+          <w:szCs w:val="32"/>
+        </w:rPr>
+        <w:t xml:space="preserve"> </w:t>
+      </w:r>
+      <w:r>
+        <w:rPr>
+          <w:sz w:val="28"/>
+          <w:szCs w:val="32"/>
+        </w:rPr>
+        <w:t>Le gérant choisit le mode « Suivi de trajet »</w:t>
+      </w:r>
+    </w:p>
+    <w:tbl>
+      <w:tblPr>
+        <w:tblStyle w:val="TableauGrille4-Accentuation1"/>
+        <w:tblW w:w="10627" w:type="dxa"/>
+        <w:tblLook w:val="04A0" w:firstRow="1" w:lastRow="0" w:firstColumn="1" w:lastColumn="0" w:noHBand="0" w:noVBand="1"/>
+      </w:tblPr>
+      <w:tblGrid>
+        <w:gridCol w:w="5382"/>
+        <w:gridCol w:w="5245"/>
+      </w:tblGrid>
+      <w:tr>
+        <w:trPr>
+          <w:cnfStyle w:val="100000000000" w:firstRow="1" w:lastRow="0" w:firstColumn="0" w:lastColumn="0" w:oddVBand="0" w:evenVBand="0" w:oddHBand="0" w:evenHBand="0" w:firstRowFirstColumn="0" w:firstRowLastColumn="0" w:lastRowFirstColumn="0" w:lastRowLastColumn="0"/>
+        </w:trPr>
+        <w:tc>
+          <w:tcPr>
+            <w:cnfStyle w:val="001000000000" w:firstRow="0" w:lastRow="0" w:firstColumn="1" w:lastColumn="0" w:oddVBand="0" w:evenVBand="0" w:oddHBand="0" w:evenHBand="0" w:firstRowFirstColumn="0" w:firstRowLastColumn="0" w:lastRowFirstColumn="0" w:lastRowLastColumn="0"/>
+            <w:tcW w:w="5382" w:type="dxa"/>
+          </w:tcPr>
+          <w:p>
+            <w:pPr>
+              <w:rPr>
+                <w:sz w:val="24"/>
+                <w:szCs w:val="24"/>
+              </w:rPr>
+            </w:pPr>
+            <w:r>
+              <w:rPr>
+                <w:sz w:val="24"/>
+                <w:szCs w:val="24"/>
+              </w:rPr>
+              <w:t>ACTEUR : Gérant</w:t>
+            </w:r>
+          </w:p>
+        </w:tc>
+        <w:tc>
+          <w:tcPr>
+            <w:tcW w:w="5245" w:type="dxa"/>
+          </w:tcPr>
+          <w:p>
+            <w:pPr>
+              <w:tabs>
+                <w:tab w:val="left" w:pos="1065"/>
+              </w:tabs>
+              <w:cnfStyle w:val="100000000000" w:firstRow="1" w:lastRow="0" w:firstColumn="0" w:lastColumn="0" w:oddVBand="0" w:evenVBand="0" w:oddHBand="0" w:evenHBand="0" w:firstRowFirstColumn="0" w:firstRowLastColumn="0" w:lastRowFirstColumn="0" w:lastRowLastColumn="0"/>
+              <w:rPr>
+                <w:sz w:val="24"/>
+                <w:szCs w:val="24"/>
+              </w:rPr>
+            </w:pPr>
+            <w:r>
+              <w:rPr>
+                <w:sz w:val="24"/>
+                <w:szCs w:val="24"/>
+              </w:rPr>
+              <w:t>SYSTÈME : JLC Moto Connectée</w:t>
+            </w:r>
+          </w:p>
+        </w:tc>
+      </w:tr>
+      <w:tr>
+        <w:trPr>
+          <w:cnfStyle w:val="000000100000" w:firstRow="0" w:lastRow="0" w:firstColumn="0" w:lastColumn="0" w:oddVBand="0" w:evenVBand="0" w:oddHBand="1" w:evenHBand="0" w:firstRowFirstColumn="0" w:firstRowLastColumn="0" w:lastRowFirstColumn="0" w:lastRowLastColumn="0"/>
+        </w:trPr>
+        <w:tc>
+          <w:tcPr>
+            <w:cnfStyle w:val="001000000000" w:firstRow="0" w:lastRow="0" w:firstColumn="1" w:lastColumn="0" w:oddVBand="0" w:evenVBand="0" w:oddHBand="0" w:evenHBand="0" w:firstRowFirstColumn="0" w:firstRowLastColumn="0" w:lastRowFirstColumn="0" w:lastRowLastColumn="0"/>
+            <w:tcW w:w="5382" w:type="dxa"/>
+          </w:tcPr>
+          <w:p>
+            <w:pPr>
+              <w:rPr>
+                <w:b w:val="0"/>
+                <w:sz w:val="24"/>
+                <w:szCs w:val="24"/>
+              </w:rPr>
+            </w:pPr>
+            <w:r>
+              <w:rPr>
+                <w:b w:val="0"/>
+                <w:sz w:val="24"/>
+                <w:szCs w:val="24"/>
+              </w:rPr>
+              <w:t>N2.1: Le gérant choisit le mode suivi de trajet</w:t>
+            </w:r>
+          </w:p>
+        </w:tc>
+        <w:tc>
+          <w:tcPr>
+            <w:tcW w:w="5245" w:type="dxa"/>
+          </w:tcPr>
+          <w:p>
+            <w:pPr>
+              <w:cnfStyle w:val="000000100000" w:firstRow="0" w:lastRow="0" w:firstColumn="0" w:lastColumn="0" w:oddVBand="0" w:evenVBand="0" w:oddHBand="1" w:evenHBand="0" w:firstRowFirstColumn="0" w:firstRowLastColumn="0" w:lastRowFirstColumn="0" w:lastRowLastColumn="0"/>
+              <w:rPr>
+                <w:sz w:val="24"/>
+                <w:szCs w:val="24"/>
+              </w:rPr>
+            </w:pPr>
+          </w:p>
+        </w:tc>
+      </w:tr>
+      <w:tr>
+        <w:tc>
+          <w:tcPr>
+            <w:cnfStyle w:val="001000000000" w:firstRow="0" w:lastRow="0" w:firstColumn="1" w:lastColumn="0" w:oddVBand="0" w:evenVBand="0" w:oddHBand="0" w:evenHBand="0" w:firstRowFirstColumn="0" w:firstRowLastColumn="0" w:lastRowFirstColumn="0" w:lastRowLastColumn="0"/>
+            <w:tcW w:w="5382" w:type="dxa"/>
+          </w:tcPr>
+          <w:p>
+            <w:pPr>
+              <w:rPr>
+                <w:sz w:val="24"/>
+                <w:szCs w:val="24"/>
+              </w:rPr>
+            </w:pPr>
+          </w:p>
+        </w:tc>
+        <w:tc>
+          <w:tcPr>
+            <w:tcW w:w="5245" w:type="dxa"/>
+          </w:tcPr>
+          <w:p>
+            <w:pPr>
+              <w:cnfStyle w:val="000000000000" w:firstRow="0" w:lastRow="0" w:firstColumn="0" w:lastColumn="0" w:oddVBand="0" w:evenVBand="0" w:oddHBand="0" w:evenHBand="0" w:firstRowFirstColumn="0" w:firstRowLastColumn="0" w:lastRowFirstColumn="0" w:lastRowLastColumn="0"/>
+              <w:rPr>
+                <w:sz w:val="24"/>
+                <w:szCs w:val="24"/>
+              </w:rPr>
+            </w:pPr>
+            <w:r>
+              <w:rPr>
+                <w:sz w:val="24"/>
+                <w:szCs w:val="24"/>
+              </w:rPr>
+              <w:t>N2.2</w:t>
+            </w:r>
+            <w:r>
+              <w:rPr>
+                <w:sz w:val="24"/>
+                <w:szCs w:val="24"/>
+              </w:rPr>
+              <w:t xml:space="preserve">: Le système </w:t>
+            </w:r>
+            <w:r>
+              <w:rPr>
+                <w:sz w:val="24"/>
+                <w:szCs w:val="24"/>
+              </w:rPr>
+              <w:t>est configuré sur « Suivi de trajet »</w:t>
+            </w:r>
+          </w:p>
+        </w:tc>
+      </w:tr>
+    </w:tbl>
+    <w:p>
+      <w:pPr>
+        <w:rPr>
+          <w:sz w:val="28"/>
+          <w:szCs w:val="32"/>
+        </w:rPr>
+      </w:pPr>
+    </w:p>
+    <w:p>
+      <w:pPr>
+        <w:rPr>
+          <w:sz w:val="28"/>
+          <w:szCs w:val="32"/>
+        </w:rPr>
+      </w:pPr>
+      <w:r>
+        <w:rPr>
+          <w:sz w:val="28"/>
+          <w:szCs w:val="32"/>
+          <w:u w:val="single" w:color="FF0000"/>
+        </w:rPr>
+        <w:t>Scénario principal N3 :</w:t>
+      </w:r>
+      <w:r>
+        <w:rPr>
+          <w:sz w:val="28"/>
+          <w:szCs w:val="32"/>
+        </w:rPr>
+        <w:t xml:space="preserve"> Le gérant veut visualiser la position de la moto en cas de vol</w:t>
+      </w:r>
+    </w:p>
+    <w:tbl>
+      <w:tblPr>
+        <w:tblStyle w:val="TableauGrille4-Accentuation1"/>
+        <w:tblW w:w="10601" w:type="dxa"/>
+        <w:tblLook w:val="04A0" w:firstRow="1" w:lastRow="0" w:firstColumn="1" w:lastColumn="0" w:noHBand="0" w:noVBand="1"/>
+      </w:tblPr>
+      <w:tblGrid>
+        <w:gridCol w:w="5382"/>
+        <w:gridCol w:w="5219"/>
+      </w:tblGrid>
+      <w:tr>
+        <w:trPr>
+          <w:cnfStyle w:val="100000000000" w:firstRow="1" w:lastRow="0" w:firstColumn="0" w:lastColumn="0" w:oddVBand="0" w:evenVBand="0" w:oddHBand="0" w:evenHBand="0" w:firstRowFirstColumn="0" w:firstRowLastColumn="0" w:lastRowFirstColumn="0" w:lastRowLastColumn="0"/>
+          <w:trHeight w:val="388"/>
+        </w:trPr>
+        <w:tc>
+          <w:tcPr>
+            <w:cnfStyle w:val="001000000000" w:firstRow="0" w:lastRow="0" w:firstColumn="1" w:lastColumn="0" w:oddVBand="0" w:evenVBand="0" w:oddHBand="0" w:evenHBand="0" w:firstRowFirstColumn="0" w:firstRowLastColumn="0" w:lastRowFirstColumn="0" w:lastRowLastColumn="0"/>
+            <w:tcW w:w="5382" w:type="dxa"/>
+          </w:tcPr>
+          <w:p>
+            <w:pPr>
+              <w:spacing w:after="160" w:line="259" w:lineRule="auto"/>
+            </w:pPr>
+            <w:r>
+              <w:rPr>
+                <w:sz w:val="24"/>
+                <w:szCs w:val="24"/>
+              </w:rPr>
+              <w:t>ACTEUR : Gérant</w:t>
+            </w:r>
+          </w:p>
+        </w:tc>
+        <w:tc>
+          <w:tcPr>
+            <w:tcW w:w="5219" w:type="dxa"/>
+          </w:tcPr>
+          <w:p>
+            <w:pPr>
+              <w:cnfStyle w:val="100000000000" w:firstRow="1" w:lastRow="0" w:firstColumn="0" w:lastColumn="0" w:oddVBand="0" w:evenVBand="0" w:oddHBand="0" w:evenHBand="0" w:firstRowFirstColumn="0" w:firstRowLastColumn="0" w:lastRowFirstColumn="0" w:lastRowLastColumn="0"/>
+            </w:pPr>
+            <w:r>
+              <w:rPr>
+                <w:sz w:val="24"/>
+                <w:szCs w:val="24"/>
+              </w:rPr>
+              <w:t>SYSTÈME : JLC Moto Connectée</w:t>
+            </w:r>
+          </w:p>
+        </w:tc>
+      </w:tr>
+      <w:tr>
+        <w:trPr>
+          <w:cnfStyle w:val="000000100000" w:firstRow="0" w:lastRow="0" w:firstColumn="0" w:lastColumn="0" w:oddVBand="0" w:evenVBand="0" w:oddHBand="1" w:evenHBand="0" w:firstRowFirstColumn="0" w:firstRowLastColumn="0" w:lastRowFirstColumn="0" w:lastRowLastColumn="0"/>
+          <w:trHeight w:val="379"/>
+        </w:trPr>
+        <w:tc>
+          <w:tcPr>
+            <w:cnfStyle w:val="001000000000" w:firstRow="0" w:lastRow="0" w:firstColumn="1" w:lastColumn="0" w:oddVBand="0" w:evenVBand="0" w:oddHBand="0" w:evenHBand="0" w:firstRowFirstColumn="0" w:firstRowLastColumn="0" w:lastRowFirstColumn="0" w:lastRowLastColumn="0"/>
+            <w:tcW w:w="5382" w:type="dxa"/>
+          </w:tcPr>
+          <w:p>
+            <w:pPr>
+              <w:rPr>
+                <w:b w:val="0"/>
+                <w:sz w:val="24"/>
+                <w:szCs w:val="24"/>
+              </w:rPr>
+            </w:pPr>
+            <w:r>
+              <w:rPr>
+                <w:b w:val="0"/>
+                <w:sz w:val="24"/>
+                <w:szCs w:val="24"/>
+              </w:rPr>
+              <w:t>N3.1 :</w:t>
+            </w:r>
+            <w:r>
+              <w:rPr>
+                <w:b w:val="0"/>
+                <w:sz w:val="24"/>
+                <w:szCs w:val="24"/>
+              </w:rPr>
+              <w:t xml:space="preserve"> </w:t>
+            </w:r>
+            <w:r>
+              <w:rPr>
+                <w:b w:val="0"/>
+                <w:sz w:val="24"/>
+                <w:szCs w:val="24"/>
+              </w:rPr>
+              <w:t xml:space="preserve">Le gérant choisi le mode </w:t>
+            </w:r>
+            <w:r>
+              <w:rPr>
+                <w:b w:val="0"/>
+                <w:sz w:val="24"/>
+                <w:szCs w:val="24"/>
+              </w:rPr>
+              <w:t>« alarme »</w:t>
+            </w:r>
+          </w:p>
+        </w:tc>
+        <w:tc>
+          <w:tcPr>
+            <w:tcW w:w="5219" w:type="dxa"/>
+          </w:tcPr>
+          <w:p>
+            <w:pPr>
+              <w:cnfStyle w:val="000000100000" w:firstRow="0" w:lastRow="0" w:firstColumn="0" w:lastColumn="0" w:oddVBand="0" w:evenVBand="0" w:oddHBand="1" w:evenHBand="0" w:firstRowFirstColumn="0" w:firstRowLastColumn="0" w:lastRowFirstColumn="0" w:lastRowLastColumn="0"/>
+              <w:rPr>
+                <w:sz w:val="24"/>
+                <w:szCs w:val="24"/>
+              </w:rPr>
+            </w:pPr>
+          </w:p>
+        </w:tc>
+      </w:tr>
+      <w:tr>
+        <w:trPr>
+          <w:trHeight w:val="353"/>
+        </w:trPr>
+        <w:tc>
+          <w:tcPr>
+            <w:cnfStyle w:val="001000000000" w:firstRow="0" w:lastRow="0" w:firstColumn="1" w:lastColumn="0" w:oddVBand="0" w:evenVBand="0" w:oddHBand="0" w:evenHBand="0" w:firstRowFirstColumn="0" w:firstRowLastColumn="0" w:lastRowFirstColumn="0" w:lastRowLastColumn="0"/>
+            <w:tcW w:w="5382" w:type="dxa"/>
+          </w:tcPr>
+          <w:p>
+            <w:pPr>
+              <w:rPr>
+                <w:b w:val="0"/>
+                <w:sz w:val="24"/>
+                <w:szCs w:val="24"/>
+              </w:rPr>
+            </w:pPr>
+          </w:p>
+        </w:tc>
+        <w:tc>
+          <w:tcPr>
+            <w:tcW w:w="5219" w:type="dxa"/>
+          </w:tcPr>
+          <w:p>
+            <w:pPr>
+              <w:cnfStyle w:val="000000000000" w:firstRow="0" w:lastRow="0" w:firstColumn="0" w:lastColumn="0" w:oddVBand="0" w:evenVBand="0" w:oddHBand="0" w:evenHBand="0" w:firstRowFirstColumn="0" w:firstRowLastColumn="0" w:lastRowFirstColumn="0" w:lastRowLastColumn="0"/>
+              <w:rPr>
+                <w:sz w:val="24"/>
+                <w:szCs w:val="24"/>
+              </w:rPr>
+            </w:pPr>
+            <w:r>
+              <w:rPr>
+                <w:sz w:val="24"/>
+                <w:szCs w:val="24"/>
+              </w:rPr>
+              <w:t xml:space="preserve">N3.2 : Le système est configuré sur </w:t>
+            </w:r>
+            <w:r>
+              <w:rPr>
+                <w:sz w:val="24"/>
+                <w:szCs w:val="24"/>
+              </w:rPr>
+              <w:t>« </w:t>
+            </w:r>
+            <w:r>
+              <w:rPr>
+                <w:sz w:val="24"/>
+                <w:szCs w:val="24"/>
+              </w:rPr>
+              <w:t>alarme</w:t>
+            </w:r>
+            <w:r>
+              <w:rPr>
+                <w:sz w:val="24"/>
+                <w:szCs w:val="24"/>
+              </w:rPr>
+              <w:t> »</w:t>
+            </w:r>
+          </w:p>
+        </w:tc>
+      </w:tr>
+      <w:tr>
+        <w:trPr>
+          <w:cnfStyle w:val="000000100000" w:firstRow="0" w:lastRow="0" w:firstColumn="0" w:lastColumn="0" w:oddVBand="0" w:evenVBand="0" w:oddHBand="1" w:evenHBand="0" w:firstRowFirstColumn="0" w:firstRowLastColumn="0" w:lastRowFirstColumn="0" w:lastRowLastColumn="0"/>
+          <w:trHeight w:val="414"/>
+        </w:trPr>
+        <w:tc>
+          <w:tcPr>
+            <w:cnfStyle w:val="001000000000" w:firstRow="0" w:lastRow="0" w:firstColumn="1" w:lastColumn="0" w:oddVBand="0" w:evenVBand="0" w:oddHBand="0" w:evenHBand="0" w:firstRowFirstColumn="0" w:firstRowLastColumn="0" w:lastRowFirstColumn="0" w:lastRowLastColumn="0"/>
+            <w:tcW w:w="5382" w:type="dxa"/>
+          </w:tcPr>
+          <w:p>
+            <w:pPr>
+              <w:rPr>
+                <w:b w:val="0"/>
+                <w:sz w:val="24"/>
+                <w:szCs w:val="24"/>
+              </w:rPr>
+            </w:pPr>
+          </w:p>
+        </w:tc>
+        <w:tc>
+          <w:tcPr>
+            <w:tcW w:w="5219" w:type="dxa"/>
+          </w:tcPr>
+          <w:p>
+            <w:pPr>
+              <w:cnfStyle w:val="000000100000" w:firstRow="0" w:lastRow="0" w:firstColumn="0" w:lastColumn="0" w:oddVBand="0" w:evenVBand="0" w:oddHBand="1" w:evenHBand="0" w:firstRowFirstColumn="0" w:firstRowLastColumn="0" w:lastRowFirstColumn="0" w:lastRowLastColumn="0"/>
+              <w:rPr>
+                <w:sz w:val="24"/>
+                <w:szCs w:val="24"/>
+              </w:rPr>
+            </w:pPr>
+            <w:r>
+              <w:rPr>
+                <w:sz w:val="24"/>
+                <w:szCs w:val="24"/>
+              </w:rPr>
+              <w:t>N3.3 : Le système attend un mouvement</w:t>
+            </w:r>
+          </w:p>
+        </w:tc>
+      </w:tr>
+      <w:tr>
+        <w:trPr>
+          <w:trHeight w:val="278"/>
+        </w:trPr>
+        <w:tc>
+          <w:tcPr>
+            <w:cnfStyle w:val="001000000000" w:firstRow="0" w:lastRow="0" w:firstColumn="1" w:lastColumn="0" w:oddVBand="0" w:evenVBand="0" w:oddHBand="0" w:evenHBand="0" w:firstRowFirstColumn="0" w:firstRowLastColumn="0" w:lastRowFirstColumn="0" w:lastRowLastColumn="0"/>
+            <w:tcW w:w="5382" w:type="dxa"/>
+          </w:tcPr>
+          <w:p>
+            <w:pPr>
+              <w:rPr>
+                <w:b w:val="0"/>
+                <w:sz w:val="24"/>
+                <w:szCs w:val="24"/>
+              </w:rPr>
+            </w:pPr>
+          </w:p>
+        </w:tc>
+        <w:tc>
+          <w:tcPr>
+            <w:tcW w:w="5219" w:type="dxa"/>
+          </w:tcPr>
+          <w:p>
+            <w:pPr>
+              <w:cnfStyle w:val="000000000000" w:firstRow="0" w:lastRow="0" w:firstColumn="0" w:lastColumn="0" w:oddVBand="0" w:evenVBand="0" w:oddHBand="0" w:evenHBand="0" w:firstRowFirstColumn="0" w:firstRowLastColumn="0" w:lastRowFirstColumn="0" w:lastRowLastColumn="0"/>
+              <w:rPr>
+                <w:sz w:val="24"/>
+                <w:szCs w:val="24"/>
+              </w:rPr>
+            </w:pPr>
+            <w:r>
+              <w:rPr>
+                <w:sz w:val="24"/>
+                <w:szCs w:val="24"/>
+              </w:rPr>
+              <w:t>N3.4 : Le système détecte un mouvement inopiné</w:t>
+            </w:r>
+          </w:p>
+        </w:tc>
+      </w:tr>
+      <w:tr>
+        <w:trPr>
+          <w:cnfStyle w:val="000000100000" w:firstRow="0" w:lastRow="0" w:firstColumn="0" w:lastColumn="0" w:oddVBand="0" w:evenVBand="0" w:oddHBand="1" w:evenHBand="0" w:firstRowFirstColumn="0" w:firstRowLastColumn="0" w:lastRowFirstColumn="0" w:lastRowLastColumn="0"/>
+          <w:trHeight w:val="643"/>
+        </w:trPr>
+        <w:tc>
+          <w:tcPr>
+            <w:cnfStyle w:val="001000000000" w:firstRow="0" w:lastRow="0" w:firstColumn="1" w:lastColumn="0" w:oddVBand="0" w:evenVBand="0" w:oddHBand="0" w:evenHBand="0" w:firstRowFirstColumn="0" w:firstRowLastColumn="0" w:lastRowFirstColumn="0" w:lastRowLastColumn="0"/>
+            <w:tcW w:w="5382" w:type="dxa"/>
+          </w:tcPr>
+          <w:p>
+            <w:pPr>
+              <w:rPr>
+                <w:b w:val="0"/>
+                <w:sz w:val="24"/>
+                <w:szCs w:val="24"/>
+              </w:rPr>
+            </w:pPr>
+          </w:p>
+        </w:tc>
+        <w:tc>
+          <w:tcPr>
+            <w:tcW w:w="5219" w:type="dxa"/>
+          </w:tcPr>
+          <w:p>
+            <w:pPr>
+              <w:cnfStyle w:val="000000100000" w:firstRow="0" w:lastRow="0" w:firstColumn="0" w:lastColumn="0" w:oddVBand="0" w:evenVBand="0" w:oddHBand="1" w:evenHBand="0" w:firstRowFirstColumn="0" w:firstRowLastColumn="0" w:lastRowFirstColumn="0" w:lastRowLastColumn="0"/>
+              <w:rPr>
+                <w:sz w:val="24"/>
+                <w:szCs w:val="24"/>
+              </w:rPr>
+            </w:pPr>
+            <w:r>
+              <w:rPr>
+                <w:sz w:val="24"/>
+                <w:szCs w:val="24"/>
+              </w:rPr>
+              <w:t>N3.5 : Le système sauvegarde la position sur la carte SD toute les 20 secondes</w:t>
+            </w:r>
+          </w:p>
+        </w:tc>
+      </w:tr>
+      <w:tr>
+        <w:trPr>
+          <w:trHeight w:val="758"/>
+        </w:trPr>
+        <w:tc>
+          <w:tcPr>
+            <w:cnfStyle w:val="001000000000" w:firstRow="0" w:lastRow="0" w:firstColumn="1" w:lastColumn="0" w:oddVBand="0" w:evenVBand="0" w:oddHBand="0" w:evenHBand="0" w:firstRowFirstColumn="0" w:firstRowLastColumn="0" w:lastRowFirstColumn="0" w:lastRowLastColumn="0"/>
+            <w:tcW w:w="5382" w:type="dxa"/>
+          </w:tcPr>
+          <w:p>
+            <w:pPr>
+              <w:rPr>
+                <w:sz w:val="24"/>
+                <w:szCs w:val="24"/>
+              </w:rPr>
+            </w:pPr>
+          </w:p>
+        </w:tc>
+        <w:tc>
+          <w:tcPr>
+            <w:tcW w:w="5219" w:type="dxa"/>
+          </w:tcPr>
+          <w:p>
+            <w:pPr>
+              <w:cnfStyle w:val="000000000000" w:firstRow="0" w:lastRow="0" w:firstColumn="0" w:lastColumn="0" w:oddVBand="0" w:evenVBand="0" w:oddHBand="0" w:evenHBand="0" w:firstRowFirstColumn="0" w:firstRowLastColumn="0" w:lastRowFirstColumn="0" w:lastRowLastColumn="0"/>
+              <w:rPr>
+                <w:sz w:val="24"/>
+                <w:szCs w:val="24"/>
+              </w:rPr>
+            </w:pPr>
+            <w:r>
+              <w:rPr>
+                <w:sz w:val="24"/>
+                <w:szCs w:val="24"/>
+              </w:rPr>
+              <w:t>N3.6 : Le système envoie un SMS toute les 20 secondes</w:t>
+            </w:r>
+          </w:p>
+        </w:tc>
+      </w:tr>
+      <w:tr>
+        <w:trPr>
+          <w:cnfStyle w:val="000000100000" w:firstRow="0" w:lastRow="0" w:firstColumn="0" w:lastColumn="0" w:oddVBand="0" w:evenVBand="0" w:oddHBand="1" w:evenHBand="0" w:firstRowFirstColumn="0" w:firstRowLastColumn="0" w:lastRowFirstColumn="0" w:lastRowLastColumn="0"/>
+          <w:trHeight w:val="636"/>
+        </w:trPr>
+        <w:tc>
+          <w:tcPr>
+            <w:cnfStyle w:val="001000000000" w:firstRow="0" w:lastRow="0" w:firstColumn="1" w:lastColumn="0" w:oddVBand="0" w:evenVBand="0" w:oddHBand="0" w:evenHBand="0" w:firstRowFirstColumn="0" w:firstRowLastColumn="0" w:lastRowFirstColumn="0" w:lastRowLastColumn="0"/>
+            <w:tcW w:w="5382" w:type="dxa"/>
+          </w:tcPr>
+          <w:p>
+            <w:pPr>
+              <w:rPr>
+                <w:b w:val="0"/>
+                <w:sz w:val="24"/>
+                <w:szCs w:val="24"/>
+              </w:rPr>
+            </w:pPr>
+            <w:r>
+              <w:rPr>
+                <w:b w:val="0"/>
+                <w:sz w:val="24"/>
+                <w:szCs w:val="24"/>
+              </w:rPr>
+              <w:t>N3.7 : Le gérant peut visualiser les SMS</w:t>
+            </w:r>
+            <w:r>
+              <w:rPr>
+                <w:b w:val="0"/>
+                <w:sz w:val="24"/>
+                <w:szCs w:val="24"/>
+              </w:rPr>
+              <w:t xml:space="preserve"> sur le numéro de téléphone préenregistrer sur le système</w:t>
+            </w:r>
+          </w:p>
+        </w:tc>
+        <w:tc>
+          <w:tcPr>
+            <w:tcW w:w="5219" w:type="dxa"/>
+          </w:tcPr>
+          <w:p>
+            <w:pPr>
+              <w:cnfStyle w:val="000000100000" w:firstRow="0" w:lastRow="0" w:firstColumn="0" w:lastColumn="0" w:oddVBand="0" w:evenVBand="0" w:oddHBand="1" w:evenHBand="0" w:firstRowFirstColumn="0" w:firstRowLastColumn="0" w:lastRowFirstColumn="0" w:lastRowLastColumn="0"/>
+              <w:rPr>
+                <w:sz w:val="24"/>
+                <w:szCs w:val="24"/>
+              </w:rPr>
+            </w:pPr>
+          </w:p>
+        </w:tc>
+      </w:tr>
+    </w:tbl>
+    <w:p>
+      <w:pPr>
+        <w:rPr>
+          <w:sz w:val="28"/>
+          <w:szCs w:val="32"/>
+        </w:rPr>
+      </w:pPr>
+    </w:p>
+    <w:p>
+      <w:pPr>
+        <w:rPr>
+          <w:sz w:val="28"/>
+          <w:szCs w:val="32"/>
+        </w:rPr>
+      </w:pPr>
+    </w:p>
+    <w:p>
+      <w:pPr>
+        <w:rPr>
+          <w:sz w:val="28"/>
+          <w:szCs w:val="32"/>
+        </w:rPr>
+      </w:pPr>
+      <w:r>
+        <w:rPr>
+          <w:sz w:val="28"/>
+          <w:szCs w:val="32"/>
+          <w:u w:val="single" w:color="FF0000"/>
+        </w:rPr>
+        <w:lastRenderedPageBreak/>
+        <w:t>Scénario principal N4 :</w:t>
+      </w:r>
+      <w:r>
+        <w:rPr>
+          <w:sz w:val="28"/>
+          <w:szCs w:val="32"/>
+        </w:rPr>
+        <w:t xml:space="preserve"> Le gérant veut visualiser le trajet effectué par la moto dans la configuration « suivi de trajet »</w:t>
+      </w:r>
+    </w:p>
+    <w:tbl>
+      <w:tblPr>
+        <w:tblStyle w:val="TableauGrille4-Accentuation1"/>
+        <w:tblW w:w="10627" w:type="dxa"/>
+        <w:tblLook w:val="04A0" w:firstRow="1" w:lastRow="0" w:firstColumn="1" w:lastColumn="0" w:noHBand="0" w:noVBand="1"/>
+      </w:tblPr>
+      <w:tblGrid>
+        <w:gridCol w:w="5382"/>
+        <w:gridCol w:w="5245"/>
+      </w:tblGrid>
+      <w:tr>
+        <w:trPr>
+          <w:cnfStyle w:val="100000000000" w:firstRow="1" w:lastRow="0" w:firstColumn="0" w:lastColumn="0" w:oddVBand="0" w:evenVBand="0" w:oddHBand="0" w:evenHBand="0" w:firstRowFirstColumn="0" w:firstRowLastColumn="0" w:lastRowFirstColumn="0" w:lastRowLastColumn="0"/>
+        </w:trPr>
+        <w:tc>
+          <w:tcPr>
+            <w:cnfStyle w:val="001000000000" w:firstRow="0" w:lastRow="0" w:firstColumn="1" w:lastColumn="0" w:oddVBand="0" w:evenVBand="0" w:oddHBand="0" w:evenHBand="0" w:firstRowFirstColumn="0" w:firstRowLastColumn="0" w:lastRowFirstColumn="0" w:lastRowLastColumn="0"/>
+            <w:tcW w:w="5382" w:type="dxa"/>
+          </w:tcPr>
+          <w:p>
+            <w:pPr>
+              <w:spacing w:after="160" w:line="259" w:lineRule="auto"/>
+            </w:pPr>
+            <w:r>
+              <w:rPr>
+                <w:sz w:val="24"/>
+                <w:szCs w:val="24"/>
+              </w:rPr>
+              <w:t>ACTEUR : Gérant</w:t>
+            </w:r>
+          </w:p>
+        </w:tc>
+        <w:tc>
+          <w:tcPr>
+            <w:tcW w:w="5245" w:type="dxa"/>
+          </w:tcPr>
+          <w:p>
+            <w:pPr>
+              <w:cnfStyle w:val="100000000000" w:firstRow="1" w:lastRow="0" w:firstColumn="0" w:lastColumn="0" w:oddVBand="0" w:evenVBand="0" w:oddHBand="0" w:evenHBand="0" w:firstRowFirstColumn="0" w:firstRowLastColumn="0" w:lastRowFirstColumn="0" w:lastRowLastColumn="0"/>
+            </w:pPr>
+            <w:r>
+              <w:rPr>
+                <w:sz w:val="24"/>
+                <w:szCs w:val="24"/>
+              </w:rPr>
+              <w:t>SYSTÈME : JLC Moto Connectée</w:t>
+            </w:r>
+          </w:p>
+        </w:tc>
+      </w:tr>
+      <w:tr>
+        <w:trPr>
+          <w:cnfStyle w:val="000000100000" w:firstRow="0" w:lastRow="0" w:firstColumn="0" w:lastColumn="0" w:oddVBand="0" w:evenVBand="0" w:oddHBand="1" w:evenHBand="0" w:firstRowFirstColumn="0" w:firstRowLastColumn="0" w:lastRowFirstColumn="0" w:lastRowLastColumn="0"/>
+        </w:trPr>
+        <w:tc>
+          <w:tcPr>
+            <w:cnfStyle w:val="001000000000" w:firstRow="0" w:lastRow="0" w:firstColumn="1" w:lastColumn="0" w:oddVBand="0" w:evenVBand="0" w:oddHBand="0" w:evenHBand="0" w:firstRowFirstColumn="0" w:firstRowLastColumn="0" w:lastRowFirstColumn="0" w:lastRowLastColumn="0"/>
+            <w:tcW w:w="5382" w:type="dxa"/>
+          </w:tcPr>
+          <w:p>
+            <w:pPr>
+              <w:rPr>
+                <w:b w:val="0"/>
+                <w:sz w:val="24"/>
+                <w:szCs w:val="24"/>
+              </w:rPr>
+            </w:pPr>
+            <w:r>
+              <w:rPr>
+                <w:b w:val="0"/>
+                <w:sz w:val="24"/>
+                <w:szCs w:val="24"/>
+              </w:rPr>
+              <w:t>N4.1 : Le gérant choisit le mode « suivi de trajet »</w:t>
+            </w:r>
+          </w:p>
+        </w:tc>
+        <w:tc>
+          <w:tcPr>
+            <w:tcW w:w="5245" w:type="dxa"/>
+          </w:tcPr>
+          <w:p>
+            <w:pPr>
+              <w:cnfStyle w:val="000000100000" w:firstRow="0" w:lastRow="0" w:firstColumn="0" w:lastColumn="0" w:oddVBand="0" w:evenVBand="0" w:oddHBand="1" w:evenHBand="0" w:firstRowFirstColumn="0" w:firstRowLastColumn="0" w:lastRowFirstColumn="0" w:lastRowLastColumn="0"/>
+              <w:rPr>
+                <w:sz w:val="24"/>
+                <w:szCs w:val="24"/>
+              </w:rPr>
+            </w:pPr>
+          </w:p>
+        </w:tc>
+      </w:tr>
+      <w:tr>
+        <w:tc>
+          <w:tcPr>
+            <w:cnfStyle w:val="001000000000" w:firstRow="0" w:lastRow="0" w:firstColumn="1" w:lastColumn="0" w:oddVBand="0" w:evenVBand="0" w:oddHBand="0" w:evenHBand="0" w:firstRowFirstColumn="0" w:firstRowLastColumn="0" w:lastRowFirstColumn="0" w:lastRowLastColumn="0"/>
+            <w:tcW w:w="5382" w:type="dxa"/>
+          </w:tcPr>
+          <w:p>
+            <w:pPr>
+              <w:rPr>
+                <w:b w:val="0"/>
+                <w:sz w:val="24"/>
+                <w:szCs w:val="24"/>
+              </w:rPr>
+            </w:pPr>
+          </w:p>
+        </w:tc>
+        <w:tc>
+          <w:tcPr>
+            <w:tcW w:w="5245" w:type="dxa"/>
+          </w:tcPr>
+          <w:p>
+            <w:pPr>
+              <w:cnfStyle w:val="000000000000" w:firstRow="0" w:lastRow="0" w:firstColumn="0" w:lastColumn="0" w:oddVBand="0" w:evenVBand="0" w:oddHBand="0" w:evenHBand="0" w:firstRowFirstColumn="0" w:firstRowLastColumn="0" w:lastRowFirstColumn="0" w:lastRowLastColumn="0"/>
+              <w:rPr>
+                <w:sz w:val="24"/>
+                <w:szCs w:val="24"/>
+              </w:rPr>
+            </w:pPr>
+            <w:r>
+              <w:rPr>
+                <w:sz w:val="24"/>
+                <w:szCs w:val="24"/>
+              </w:rPr>
+              <w:t>N4.2 : Le système est configuré sur « suivi de trajet »</w:t>
+            </w:r>
+          </w:p>
+        </w:tc>
+      </w:tr>
+      <w:tr>
+        <w:trPr>
+          <w:cnfStyle w:val="000000100000" w:firstRow="0" w:lastRow="0" w:firstColumn="0" w:lastColumn="0" w:oddVBand="0" w:evenVBand="0" w:oddHBand="1" w:evenHBand="0" w:firstRowFirstColumn="0" w:firstRowLastColumn="0" w:lastRowFirstColumn="0" w:lastRowLastColumn="0"/>
+        </w:trPr>
+        <w:tc>
+          <w:tcPr>
+            <w:cnfStyle w:val="001000000000" w:firstRow="0" w:lastRow="0" w:firstColumn="1" w:lastColumn="0" w:oddVBand="0" w:evenVBand="0" w:oddHBand="0" w:evenHBand="0" w:firstRowFirstColumn="0" w:firstRowLastColumn="0" w:lastRowFirstColumn="0" w:lastRowLastColumn="0"/>
+            <w:tcW w:w="5382" w:type="dxa"/>
+          </w:tcPr>
+          <w:p>
+            <w:pPr>
+              <w:rPr>
+                <w:b w:val="0"/>
+                <w:sz w:val="24"/>
+                <w:szCs w:val="24"/>
+              </w:rPr>
+            </w:pPr>
+          </w:p>
+        </w:tc>
+        <w:tc>
+          <w:tcPr>
+            <w:tcW w:w="5245" w:type="dxa"/>
+          </w:tcPr>
+          <w:p>
+            <w:pPr>
+              <w:cnfStyle w:val="000000100000" w:firstRow="0" w:lastRow="0" w:firstColumn="0" w:lastColumn="0" w:oddVBand="0" w:evenVBand="0" w:oddHBand="1" w:evenHBand="0" w:firstRowFirstColumn="0" w:firstRowLastColumn="0" w:lastRowFirstColumn="0" w:lastRowLastColumn="0"/>
+              <w:rPr>
+                <w:sz w:val="24"/>
+                <w:szCs w:val="24"/>
+              </w:rPr>
+            </w:pPr>
+            <w:r>
+              <w:rPr>
+                <w:sz w:val="24"/>
+                <w:szCs w:val="24"/>
+              </w:rPr>
+              <w:t>N4.3 : Le système attend un mouvement</w:t>
+            </w:r>
+          </w:p>
+        </w:tc>
+      </w:tr>
+      <w:tr>
+        <w:tc>
+          <w:tcPr>
+            <w:cnfStyle w:val="001000000000" w:firstRow="0" w:lastRow="0" w:firstColumn="1" w:lastColumn="0" w:oddVBand="0" w:evenVBand="0" w:oddHBand="0" w:evenHBand="0" w:firstRowFirstColumn="0" w:firstRowLastColumn="0" w:lastRowFirstColumn="0" w:lastRowLastColumn="0"/>
+            <w:tcW w:w="5382" w:type="dxa"/>
+          </w:tcPr>
+          <w:p>
+            <w:pPr>
+              <w:rPr>
+                <w:b w:val="0"/>
+                <w:sz w:val="24"/>
+                <w:szCs w:val="24"/>
+              </w:rPr>
+            </w:pPr>
+          </w:p>
+        </w:tc>
+        <w:tc>
+          <w:tcPr>
+            <w:tcW w:w="5245" w:type="dxa"/>
+          </w:tcPr>
+          <w:p>
+            <w:pPr>
+              <w:cnfStyle w:val="000000000000" w:firstRow="0" w:lastRow="0" w:firstColumn="0" w:lastColumn="0" w:oddVBand="0" w:evenVBand="0" w:oddHBand="0" w:evenHBand="0" w:firstRowFirstColumn="0" w:firstRowLastColumn="0" w:lastRowFirstColumn="0" w:lastRowLastColumn="0"/>
+              <w:rPr>
+                <w:sz w:val="24"/>
+                <w:szCs w:val="24"/>
+              </w:rPr>
+            </w:pPr>
+            <w:r>
+              <w:rPr>
+                <w:sz w:val="24"/>
+                <w:szCs w:val="24"/>
+              </w:rPr>
+              <w:t>N4.4 : Le système récupère sa position GPS et l’enregistre dans la carte SD toutes les 20sec</w:t>
+            </w:r>
+          </w:p>
+        </w:tc>
+      </w:tr>
+      <w:tr>
+        <w:trPr>
+          <w:cnfStyle w:val="000000100000" w:firstRow="0" w:lastRow="0" w:firstColumn="0" w:lastColumn="0" w:oddVBand="0" w:evenVBand="0" w:oddHBand="1" w:evenHBand="0" w:firstRowFirstColumn="0" w:firstRowLastColumn="0" w:lastRowFirstColumn="0" w:lastRowLastColumn="0"/>
+        </w:trPr>
+        <w:tc>
+          <w:tcPr>
+            <w:cnfStyle w:val="001000000000" w:firstRow="0" w:lastRow="0" w:firstColumn="1" w:lastColumn="0" w:oddVBand="0" w:evenVBand="0" w:oddHBand="0" w:evenHBand="0" w:firstRowFirstColumn="0" w:firstRowLastColumn="0" w:lastRowFirstColumn="0" w:lastRowLastColumn="0"/>
+            <w:tcW w:w="5382" w:type="dxa"/>
+          </w:tcPr>
+          <w:p>
+            <w:pPr>
+              <w:rPr>
+                <w:b w:val="0"/>
+                <w:sz w:val="24"/>
+                <w:szCs w:val="24"/>
+              </w:rPr>
+            </w:pPr>
+            <w:r>
+              <w:rPr>
+                <w:b w:val="0"/>
+                <w:sz w:val="24"/>
+                <w:szCs w:val="24"/>
+              </w:rPr>
+              <w:t>N4.5 : Le gérant demande une connexion Bluetooth au système grâce à une tablette</w:t>
+            </w:r>
+          </w:p>
+        </w:tc>
+        <w:tc>
+          <w:tcPr>
+            <w:tcW w:w="5245" w:type="dxa"/>
+          </w:tcPr>
+          <w:p>
+            <w:pPr>
+              <w:cnfStyle w:val="000000100000" w:firstRow="0" w:lastRow="0" w:firstColumn="0" w:lastColumn="0" w:oddVBand="0" w:evenVBand="0" w:oddHBand="1" w:evenHBand="0" w:firstRowFirstColumn="0" w:firstRowLastColumn="0" w:lastRowFirstColumn="0" w:lastRowLastColumn="0"/>
+              <w:rPr>
+                <w:sz w:val="24"/>
+                <w:szCs w:val="24"/>
+              </w:rPr>
+            </w:pPr>
+          </w:p>
+        </w:tc>
+      </w:tr>
+      <w:tr>
+        <w:tc>
+          <w:tcPr>
+            <w:cnfStyle w:val="001000000000" w:firstRow="0" w:lastRow="0" w:firstColumn="1" w:lastColumn="0" w:oddVBand="0" w:evenVBand="0" w:oddHBand="0" w:evenHBand="0" w:firstRowFirstColumn="0" w:firstRowLastColumn="0" w:lastRowFirstColumn="0" w:lastRowLastColumn="0"/>
+            <w:tcW w:w="5382" w:type="dxa"/>
+          </w:tcPr>
+          <w:p>
+            <w:pPr>
+              <w:rPr>
+                <w:b w:val="0"/>
+                <w:sz w:val="24"/>
+                <w:szCs w:val="24"/>
+              </w:rPr>
+            </w:pPr>
+          </w:p>
+        </w:tc>
+        <w:tc>
+          <w:tcPr>
+            <w:tcW w:w="5245" w:type="dxa"/>
+          </w:tcPr>
+          <w:p>
+            <w:pPr>
+              <w:cnfStyle w:val="000000000000" w:firstRow="0" w:lastRow="0" w:firstColumn="0" w:lastColumn="0" w:oddVBand="0" w:evenVBand="0" w:oddHBand="0" w:evenHBand="0" w:firstRowFirstColumn="0" w:firstRowLastColumn="0" w:lastRowFirstColumn="0" w:lastRowLastColumn="0"/>
+              <w:rPr>
+                <w:sz w:val="24"/>
+                <w:szCs w:val="24"/>
+              </w:rPr>
+            </w:pPr>
+            <w:r>
+              <w:rPr>
+                <w:sz w:val="24"/>
+                <w:szCs w:val="24"/>
+              </w:rPr>
+              <w:t>N4.6 : Le système se connecte correctement à la tablette du gérant</w:t>
+            </w:r>
+          </w:p>
+        </w:tc>
+      </w:tr>
+      <w:tr>
+        <w:trPr>
+          <w:cnfStyle w:val="000000100000" w:firstRow="0" w:lastRow="0" w:firstColumn="0" w:lastColumn="0" w:oddVBand="0" w:evenVBand="0" w:oddHBand="1" w:evenHBand="0" w:firstRowFirstColumn="0" w:firstRowLastColumn="0" w:lastRowFirstColumn="0" w:lastRowLastColumn="0"/>
+          <w:trHeight w:val="428"/>
+        </w:trPr>
+        <w:tc>
+          <w:tcPr>
+            <w:cnfStyle w:val="001000000000" w:firstRow="0" w:lastRow="0" w:firstColumn="1" w:lastColumn="0" w:oddVBand="0" w:evenVBand="0" w:oddHBand="0" w:evenHBand="0" w:firstRowFirstColumn="0" w:firstRowLastColumn="0" w:lastRowFirstColumn="0" w:lastRowLastColumn="0"/>
+            <w:tcW w:w="5382" w:type="dxa"/>
+          </w:tcPr>
+          <w:p>
+            <w:pPr>
+              <w:rPr>
+                <w:b w:val="0"/>
+                <w:sz w:val="24"/>
+                <w:szCs w:val="24"/>
+              </w:rPr>
+            </w:pPr>
+          </w:p>
+        </w:tc>
+        <w:tc>
+          <w:tcPr>
+            <w:tcW w:w="5245" w:type="dxa"/>
+          </w:tcPr>
+          <w:p>
+            <w:pPr>
+              <w:cnfStyle w:val="000000100000" w:firstRow="0" w:lastRow="0" w:firstColumn="0" w:lastColumn="0" w:oddVBand="0" w:evenVBand="0" w:oddHBand="1" w:evenHBand="0" w:firstRowFirstColumn="0" w:firstRowLastColumn="0" w:lastRowFirstColumn="0" w:lastRowLastColumn="0"/>
+              <w:rPr>
+                <w:sz w:val="24"/>
+                <w:szCs w:val="24"/>
+              </w:rPr>
+            </w:pPr>
+            <w:r>
+              <w:rPr>
+                <w:sz w:val="24"/>
+                <w:szCs w:val="24"/>
+              </w:rPr>
+              <w:t>N4.7 : Le système restitue les données stockées sur la carte SD</w:t>
+            </w:r>
+          </w:p>
+        </w:tc>
+      </w:tr>
+      <w:tr>
+        <w:tc>
+          <w:tcPr>
+            <w:cnfStyle w:val="001000000000" w:firstRow="0" w:lastRow="0" w:firstColumn="1" w:lastColumn="0" w:oddVBand="0" w:evenVBand="0" w:oddHBand="0" w:evenHBand="0" w:firstRowFirstColumn="0" w:firstRowLastColumn="0" w:lastRowFirstColumn="0" w:lastRowLastColumn="0"/>
+            <w:tcW w:w="5382" w:type="dxa"/>
+          </w:tcPr>
+          <w:p>
+            <w:pPr>
+              <w:rPr>
+                <w:b w:val="0"/>
+                <w:sz w:val="24"/>
+                <w:szCs w:val="24"/>
+              </w:rPr>
+            </w:pPr>
+            <w:r>
+              <w:rPr>
+                <w:b w:val="0"/>
+                <w:sz w:val="24"/>
+                <w:szCs w:val="24"/>
+              </w:rPr>
+              <w:t>N4.8 : Le gérant peut visualiser le trajet sur la tablette</w:t>
+            </w:r>
+          </w:p>
+        </w:tc>
+        <w:tc>
+          <w:tcPr>
+            <w:tcW w:w="5245" w:type="dxa"/>
+          </w:tcPr>
+          <w:p>
+            <w:pPr>
+              <w:cnfStyle w:val="000000000000" w:firstRow="0" w:lastRow="0" w:firstColumn="0" w:lastColumn="0" w:oddVBand="0" w:evenVBand="0" w:oddHBand="0" w:evenHBand="0" w:firstRowFirstColumn="0" w:firstRowLastColumn="0" w:lastRowFirstColumn="0" w:lastRowLastColumn="0"/>
+              <w:rPr>
+                <w:sz w:val="24"/>
+                <w:szCs w:val="24"/>
+              </w:rPr>
+            </w:pPr>
+          </w:p>
+        </w:tc>
+      </w:tr>
+      <w:tr>
+        <w:trPr>
+          <w:cnfStyle w:val="000000100000" w:firstRow="0" w:lastRow="0" w:firstColumn="0" w:lastColumn="0" w:oddVBand="0" w:evenVBand="0" w:oddHBand="1" w:evenHBand="0" w:firstRowFirstColumn="0" w:firstRowLastColumn="0" w:lastRowFirstColumn="0" w:lastRowLastColumn="0"/>
+        </w:trPr>
+        <w:tc>
+          <w:tcPr>
+            <w:cnfStyle w:val="001000000000" w:firstRow="0" w:lastRow="0" w:firstColumn="1" w:lastColumn="0" w:oddVBand="0" w:evenVBand="0" w:oddHBand="0" w:evenHBand="0" w:firstRowFirstColumn="0" w:firstRowLastColumn="0" w:lastRowFirstColumn="0" w:lastRowLastColumn="0"/>
+            <w:tcW w:w="5382" w:type="dxa"/>
+          </w:tcPr>
+          <w:p>
+            <w:pPr>
+              <w:rPr>
+                <w:b w:val="0"/>
+                <w:sz w:val="24"/>
+                <w:szCs w:val="24"/>
+              </w:rPr>
+            </w:pPr>
+          </w:p>
+        </w:tc>
+        <w:tc>
+          <w:tcPr>
+            <w:tcW w:w="5245" w:type="dxa"/>
+          </w:tcPr>
+          <w:p>
+            <w:pPr>
+              <w:cnfStyle w:val="000000100000" w:firstRow="0" w:lastRow="0" w:firstColumn="0" w:lastColumn="0" w:oddVBand="0" w:evenVBand="0" w:oddHBand="1" w:evenHBand="0" w:firstRowFirstColumn="0" w:firstRowLastColumn="0" w:lastRowFirstColumn="0" w:lastRowLastColumn="0"/>
+              <w:rPr>
+                <w:sz w:val="24"/>
+                <w:szCs w:val="24"/>
+              </w:rPr>
+            </w:pPr>
+            <w:r>
+              <w:rPr>
+                <w:sz w:val="24"/>
+                <w:szCs w:val="24"/>
+              </w:rPr>
+              <w:t>N4.9 : Le système efface les données de la carte SD</w:t>
+            </w:r>
+          </w:p>
+        </w:tc>
+      </w:tr>
+    </w:tbl>
+    <w:p>
+      <w:pPr>
+        <w:rPr>
+          <w:sz w:val="28"/>
+          <w:szCs w:val="32"/>
+        </w:rPr>
+      </w:pPr>
+    </w:p>
+    <w:p>
+      <w:pPr>
+        <w:rPr>
+          <w:sz w:val="28"/>
+          <w:szCs w:val="32"/>
+        </w:rPr>
+      </w:pPr>
+      <w:r>
+        <w:rPr>
+          <w:sz w:val="28"/>
+          <w:szCs w:val="32"/>
+          <w:u w:val="single" w:color="FF0000"/>
+        </w:rPr>
+        <w:t>Scénario alternatif A1 :</w:t>
+      </w:r>
+      <w:r>
+        <w:rPr>
+          <w:sz w:val="28"/>
+          <w:szCs w:val="32"/>
+        </w:rPr>
+        <w:t xml:space="preserve"> La moto </w:t>
+      </w:r>
+      <w:r>
+        <w:rPr>
+          <w:sz w:val="28"/>
+          <w:szCs w:val="32"/>
+        </w:rPr>
+        <w:t>entre en mode veille dans le cas du vol</w:t>
+      </w:r>
+    </w:p>
+    <w:p>
+      <w:pPr>
+        <w:rPr>
+          <w:sz w:val="28"/>
+          <w:szCs w:val="32"/>
+        </w:rPr>
+      </w:pPr>
+      <w:r>
+        <w:rPr>
+          <w:sz w:val="28"/>
+          <w:szCs w:val="32"/>
+        </w:rPr>
+        <w:t>Début après le point N3.5</w:t>
       </w:r>
     </w:p>
     <w:tbl>
@@ -509,30 +1822,26 @@
         <w:tblLook w:val="04A0" w:firstRow="1" w:lastRow="0" w:firstColumn="1" w:lastColumn="0" w:noHBand="0" w:noVBand="1"/>
       </w:tblPr>
       <w:tblGrid>
-        <w:gridCol w:w="4259"/>
-        <w:gridCol w:w="4259"/>
+        <w:gridCol w:w="5228"/>
+        <w:gridCol w:w="5228"/>
       </w:tblGrid>
       <w:tr>
         <w:trPr>
           <w:cnfStyle w:val="100000000000" w:firstRow="1" w:lastRow="0" w:firstColumn="0" w:lastColumn="0" w:oddVBand="0" w:evenVBand="0" w:oddHBand="0" w:evenHBand="0" w:firstRowFirstColumn="0" w:firstRowLastColumn="0" w:lastRowFirstColumn="0" w:lastRowLastColumn="0"/>
-          <w:trHeight w:val="227"/>
         </w:trPr>
         <w:tc>
           <w:tcPr>
             <w:cnfStyle w:val="001000000000" w:firstRow="0" w:lastRow="0" w:firstColumn="1" w:lastColumn="0" w:oddVBand="0" w:evenVBand="0" w:oddHBand="0" w:evenHBand="0" w:firstRowFirstColumn="0" w:firstRowLastColumn="0" w:lastRowFirstColumn="0" w:lastRowLastColumn="0"/>
-            <w:tcW w:w="4259" w:type="dxa"/>
-          </w:tcPr>
-          <w:p>
-            <w:pPr>
-              <w:rPr>
-                <w:sz w:val="24"/>
-                <w:szCs w:val="28"/>
-              </w:rPr>
-            </w:pPr>
-            <w:r>
-              <w:rPr>
-                <w:sz w:val="24"/>
-                <w:szCs w:val="28"/>
+            <w:tcW w:w="5228" w:type="dxa"/>
+          </w:tcPr>
+          <w:p>
+            <w:pPr>
+              <w:spacing w:after="160" w:line="259" w:lineRule="auto"/>
+            </w:pPr>
+            <w:r>
+              <w:rPr>
+                <w:sz w:val="24"/>
+                <w:szCs w:val="24"/>
               </w:rPr>
               <w:t>ACTEUR : Gérant</w:t>
             </w:r>
@@ -540,20 +1849,16 @@
         </w:tc>
         <w:tc>
           <w:tcPr>
-            <w:tcW w:w="4259" w:type="dxa"/>
+            <w:tcW w:w="5228" w:type="dxa"/>
           </w:tcPr>
           <w:p>
             <w:pPr>
               <w:cnfStyle w:val="100000000000" w:firstRow="1" w:lastRow="0" w:firstColumn="0" w:lastColumn="0" w:oddVBand="0" w:evenVBand="0" w:oddHBand="0" w:evenHBand="0" w:firstRowFirstColumn="0" w:firstRowLastColumn="0" w:lastRowFirstColumn="0" w:lastRowLastColumn="0"/>
-              <w:rPr>
-                <w:sz w:val="24"/>
-                <w:szCs w:val="28"/>
-              </w:rPr>
-            </w:pPr>
-            <w:r>
-              <w:rPr>
-                <w:sz w:val="24"/>
-                <w:szCs w:val="28"/>
+            </w:pPr>
+            <w:r>
+              <w:rPr>
+                <w:sz w:val="24"/>
+                <w:szCs w:val="24"/>
               </w:rPr>
               <w:t>SYSTÈME : JLC Moto Connectée</w:t>
             </w:r>
@@ -563,296 +1868,100 @@
       <w:tr>
         <w:trPr>
           <w:cnfStyle w:val="000000100000" w:firstRow="0" w:lastRow="0" w:firstColumn="0" w:lastColumn="0" w:oddVBand="0" w:evenVBand="0" w:oddHBand="1" w:evenHBand="0" w:firstRowFirstColumn="0" w:firstRowLastColumn="0" w:lastRowFirstColumn="0" w:lastRowLastColumn="0"/>
-          <w:trHeight w:val="466"/>
         </w:trPr>
         <w:tc>
           <w:tcPr>
             <w:cnfStyle w:val="001000000000" w:firstRow="0" w:lastRow="0" w:firstColumn="1" w:lastColumn="0" w:oddVBand="0" w:evenVBand="0" w:oddHBand="0" w:evenHBand="0" w:firstRowFirstColumn="0" w:firstRowLastColumn="0" w:lastRowFirstColumn="0" w:lastRowLastColumn="0"/>
-            <w:tcW w:w="4259" w:type="dxa"/>
+            <w:tcW w:w="5228" w:type="dxa"/>
           </w:tcPr>
           <w:p>
             <w:pPr>
               <w:rPr>
                 <w:b w:val="0"/>
-                <w:sz w:val="24"/>
-                <w:szCs w:val="28"/>
-              </w:rPr>
-            </w:pPr>
-            <w:r>
-              <w:rPr>
-                <w:b w:val="0"/>
-                <w:sz w:val="24"/>
-                <w:szCs w:val="28"/>
-              </w:rPr>
-              <w:t>N1</w:t>
-            </w:r>
-            <w:r>
-              <w:rPr>
-                <w:b w:val="0"/>
-                <w:sz w:val="24"/>
-                <w:szCs w:val="28"/>
-              </w:rPr>
-              <w:t>.1</w:t>
-            </w:r>
-            <w:r>
-              <w:rPr>
-                <w:b w:val="0"/>
-                <w:sz w:val="24"/>
-                <w:szCs w:val="28"/>
-              </w:rPr>
-              <w:t>: Le gérant choisit le mode alarme sur le système</w:t>
-            </w:r>
-          </w:p>
-        </w:tc>
-        <w:tc>
-          <w:tcPr>
-            <w:tcW w:w="4259" w:type="dxa"/>
+                <w:sz w:val="28"/>
+                <w:szCs w:val="32"/>
+              </w:rPr>
+            </w:pPr>
+          </w:p>
+        </w:tc>
+        <w:tc>
+          <w:tcPr>
+            <w:tcW w:w="5228" w:type="dxa"/>
           </w:tcPr>
           <w:p>
             <w:pPr>
               <w:cnfStyle w:val="000000100000" w:firstRow="0" w:lastRow="0" w:firstColumn="0" w:lastColumn="0" w:oddVBand="0" w:evenVBand="0" w:oddHBand="1" w:evenHBand="0" w:firstRowFirstColumn="0" w:firstRowLastColumn="0" w:lastRowFirstColumn="0" w:lastRowLastColumn="0"/>
               <w:rPr>
                 <w:sz w:val="24"/>
-                <w:szCs w:val="28"/>
-              </w:rPr>
-            </w:pPr>
+                <w:szCs w:val="24"/>
+              </w:rPr>
+            </w:pPr>
+            <w:r>
+              <w:rPr>
+                <w:sz w:val="24"/>
+                <w:szCs w:val="24"/>
+              </w:rPr>
+              <w:t>A1.1 :</w:t>
+            </w:r>
+            <w:r>
+              <w:rPr>
+                <w:sz w:val="24"/>
+                <w:szCs w:val="24"/>
+              </w:rPr>
+              <w:t xml:space="preserve"> </w:t>
+            </w:r>
+            <w:r>
+              <w:rPr>
+                <w:sz w:val="24"/>
+                <w:szCs w:val="24"/>
+              </w:rPr>
+              <w:t>Le système détecte un arrêt de la moto pendant au moins 20min</w:t>
+            </w:r>
           </w:p>
         </w:tc>
       </w:tr>
       <w:tr>
-        <w:trPr>
-          <w:trHeight w:val="466"/>
-        </w:trPr>
         <w:tc>
           <w:tcPr>
             <w:cnfStyle w:val="001000000000" w:firstRow="0" w:lastRow="0" w:firstColumn="1" w:lastColumn="0" w:oddVBand="0" w:evenVBand="0" w:oddHBand="0" w:evenHBand="0" w:firstRowFirstColumn="0" w:firstRowLastColumn="0" w:lastRowFirstColumn="0" w:lastRowLastColumn="0"/>
-            <w:tcW w:w="4259" w:type="dxa"/>
-          </w:tcPr>
-          <w:p>
-            <w:pPr>
-              <w:rPr>
-                <w:sz w:val="24"/>
-                <w:szCs w:val="28"/>
-              </w:rPr>
-            </w:pPr>
-          </w:p>
-        </w:tc>
-        <w:tc>
-          <w:tcPr>
-            <w:tcW w:w="4259" w:type="dxa"/>
+            <w:tcW w:w="5228" w:type="dxa"/>
+          </w:tcPr>
+          <w:p>
+            <w:pPr>
+              <w:rPr>
+                <w:b w:val="0"/>
+                <w:sz w:val="28"/>
+                <w:szCs w:val="32"/>
+              </w:rPr>
+            </w:pPr>
+          </w:p>
+        </w:tc>
+        <w:tc>
+          <w:tcPr>
+            <w:tcW w:w="5228" w:type="dxa"/>
           </w:tcPr>
           <w:p>
             <w:pPr>
               <w:cnfStyle w:val="000000000000" w:firstRow="0" w:lastRow="0" w:firstColumn="0" w:lastColumn="0" w:oddVBand="0" w:evenVBand="0" w:oddHBand="0" w:evenHBand="0" w:firstRowFirstColumn="0" w:firstRowLastColumn="0" w:lastRowFirstColumn="0" w:lastRowLastColumn="0"/>
               <w:rPr>
                 <w:sz w:val="24"/>
-                <w:szCs w:val="28"/>
-              </w:rPr>
-            </w:pPr>
-            <w:r>
-              <w:rPr>
-                <w:sz w:val="24"/>
-                <w:szCs w:val="28"/>
-              </w:rPr>
-              <w:t>N</w:t>
-            </w:r>
-            <w:r>
-              <w:rPr>
-                <w:sz w:val="24"/>
-                <w:szCs w:val="28"/>
-              </w:rPr>
-              <w:t>1.</w:t>
-            </w:r>
-            <w:r>
-              <w:rPr>
-                <w:sz w:val="24"/>
-                <w:szCs w:val="28"/>
-              </w:rPr>
-              <w:t xml:space="preserve">2: Le système détecte un mouvement </w:t>
-            </w:r>
-            <w:r>
-              <w:rPr>
-                <w:sz w:val="24"/>
-                <w:szCs w:val="28"/>
-              </w:rPr>
-              <w:t>inopiné</w:t>
-            </w:r>
-            <w:r>
-              <w:rPr>
-                <w:sz w:val="24"/>
-                <w:szCs w:val="28"/>
-              </w:rPr>
-              <w:t xml:space="preserve"> sur la moto</w:t>
-            </w:r>
-          </w:p>
-        </w:tc>
-      </w:tr>
-      <w:tr>
-        <w:trPr>
-          <w:cnfStyle w:val="000000100000" w:firstRow="0" w:lastRow="0" w:firstColumn="0" w:lastColumn="0" w:oddVBand="0" w:evenVBand="0" w:oddHBand="1" w:evenHBand="0" w:firstRowFirstColumn="0" w:firstRowLastColumn="0" w:lastRowFirstColumn="0" w:lastRowLastColumn="0"/>
-          <w:trHeight w:val="466"/>
-        </w:trPr>
-        <w:tc>
-          <w:tcPr>
-            <w:cnfStyle w:val="001000000000" w:firstRow="0" w:lastRow="0" w:firstColumn="1" w:lastColumn="0" w:oddVBand="0" w:evenVBand="0" w:oddHBand="0" w:evenHBand="0" w:firstRowFirstColumn="0" w:firstRowLastColumn="0" w:lastRowFirstColumn="0" w:lastRowLastColumn="0"/>
-            <w:tcW w:w="4259" w:type="dxa"/>
-          </w:tcPr>
-          <w:p>
-            <w:pPr>
-              <w:rPr>
-                <w:sz w:val="24"/>
-                <w:szCs w:val="28"/>
-              </w:rPr>
-            </w:pPr>
-          </w:p>
-        </w:tc>
-        <w:tc>
-          <w:tcPr>
-            <w:tcW w:w="4259" w:type="dxa"/>
-          </w:tcPr>
-          <w:p>
-            <w:pPr>
-              <w:cnfStyle w:val="000000100000" w:firstRow="0" w:lastRow="0" w:firstColumn="0" w:lastColumn="0" w:oddVBand="0" w:evenVBand="0" w:oddHBand="1" w:evenHBand="0" w:firstRowFirstColumn="0" w:firstRowLastColumn="0" w:lastRowFirstColumn="0" w:lastRowLastColumn="0"/>
-              <w:rPr>
-                <w:sz w:val="24"/>
-                <w:szCs w:val="28"/>
-              </w:rPr>
-            </w:pPr>
-            <w:r>
-              <w:rPr>
-                <w:sz w:val="24"/>
-                <w:szCs w:val="28"/>
-              </w:rPr>
-              <w:t>N1.3 : Le système sauvegarde la position toutes les 5min sur une carte SD</w:t>
-            </w:r>
-          </w:p>
-        </w:tc>
-      </w:tr>
-      <w:tr>
-        <w:trPr>
-          <w:trHeight w:val="932"/>
-        </w:trPr>
-        <w:tc>
-          <w:tcPr>
-            <w:cnfStyle w:val="001000000000" w:firstRow="0" w:lastRow="0" w:firstColumn="1" w:lastColumn="0" w:oddVBand="0" w:evenVBand="0" w:oddHBand="0" w:evenHBand="0" w:firstRowFirstColumn="0" w:firstRowLastColumn="0" w:lastRowFirstColumn="0" w:lastRowLastColumn="0"/>
-            <w:tcW w:w="4259" w:type="dxa"/>
-          </w:tcPr>
-          <w:p>
-            <w:pPr>
-              <w:rPr>
-                <w:sz w:val="24"/>
-                <w:szCs w:val="28"/>
-              </w:rPr>
-            </w:pPr>
-          </w:p>
-        </w:tc>
-        <w:tc>
-          <w:tcPr>
-            <w:tcW w:w="4259" w:type="dxa"/>
-          </w:tcPr>
-          <w:p>
-            <w:pPr>
-              <w:cnfStyle w:val="000000000000" w:firstRow="0" w:lastRow="0" w:firstColumn="0" w:lastColumn="0" w:oddVBand="0" w:evenVBand="0" w:oddHBand="0" w:evenHBand="0" w:firstRowFirstColumn="0" w:firstRowLastColumn="0" w:lastRowFirstColumn="0" w:lastRowLastColumn="0"/>
-              <w:rPr>
-                <w:sz w:val="24"/>
-                <w:szCs w:val="28"/>
-              </w:rPr>
-            </w:pPr>
-            <w:r>
-              <w:rPr>
-                <w:sz w:val="24"/>
-                <w:szCs w:val="28"/>
-              </w:rPr>
-              <w:t>N</w:t>
-            </w:r>
-            <w:r>
-              <w:rPr>
-                <w:sz w:val="24"/>
-                <w:szCs w:val="28"/>
-              </w:rPr>
-              <w:t>1.</w:t>
-            </w:r>
-            <w:r>
-              <w:rPr>
-                <w:sz w:val="24"/>
-                <w:szCs w:val="28"/>
-              </w:rPr>
-              <w:t>4</w:t>
-            </w:r>
-            <w:r>
-              <w:rPr>
-                <w:sz w:val="24"/>
-                <w:szCs w:val="28"/>
-              </w:rPr>
-              <w:t>: Le système envoie un SMS au numéro préenregistré transmettant la position GPS, sa direction et sa vitesse tant que la moto est en mouvement</w:t>
-            </w:r>
-          </w:p>
-        </w:tc>
-      </w:tr>
-      <w:tr>
-        <w:trPr>
-          <w:cnfStyle w:val="000000100000" w:firstRow="0" w:lastRow="0" w:firstColumn="0" w:lastColumn="0" w:oddVBand="0" w:evenVBand="0" w:oddHBand="1" w:evenHBand="0" w:firstRowFirstColumn="0" w:firstRowLastColumn="0" w:lastRowFirstColumn="0" w:lastRowLastColumn="0"/>
-          <w:trHeight w:val="694"/>
-        </w:trPr>
-        <w:tc>
-          <w:tcPr>
-            <w:cnfStyle w:val="001000000000" w:firstRow="0" w:lastRow="0" w:firstColumn="1" w:lastColumn="0" w:oddVBand="0" w:evenVBand="0" w:oddHBand="0" w:evenHBand="0" w:firstRowFirstColumn="0" w:firstRowLastColumn="0" w:lastRowFirstColumn="0" w:lastRowLastColumn="0"/>
-            <w:tcW w:w="4259" w:type="dxa"/>
-          </w:tcPr>
-          <w:p>
-            <w:pPr>
-              <w:rPr>
-                <w:b w:val="0"/>
-                <w:sz w:val="24"/>
-                <w:szCs w:val="28"/>
-              </w:rPr>
-            </w:pPr>
-            <w:r>
-              <w:rPr>
-                <w:b w:val="0"/>
-                <w:sz w:val="24"/>
-                <w:szCs w:val="28"/>
-              </w:rPr>
-              <w:t>N</w:t>
-            </w:r>
-            <w:r>
-              <w:rPr>
-                <w:b w:val="0"/>
-                <w:sz w:val="24"/>
-                <w:szCs w:val="28"/>
-              </w:rPr>
-              <w:t>1.</w:t>
-            </w:r>
-            <w:r>
-              <w:rPr>
-                <w:b w:val="0"/>
-                <w:sz w:val="24"/>
-                <w:szCs w:val="28"/>
-              </w:rPr>
-              <w:t>5</w:t>
-            </w:r>
-            <w:r>
-              <w:rPr>
-                <w:b w:val="0"/>
-                <w:sz w:val="24"/>
-                <w:szCs w:val="28"/>
-              </w:rPr>
-              <w:t>: Le gérant lit le SMS avec les coordonnées GPS, la vitesse et la direction de la moto volée</w:t>
-            </w:r>
-          </w:p>
-        </w:tc>
-        <w:tc>
-          <w:tcPr>
-            <w:tcW w:w="4259" w:type="dxa"/>
-          </w:tcPr>
-          <w:p>
-            <w:pPr>
-              <w:cnfStyle w:val="000000100000" w:firstRow="0" w:lastRow="0" w:firstColumn="0" w:lastColumn="0" w:oddVBand="0" w:evenVBand="0" w:oddHBand="1" w:evenHBand="0" w:firstRowFirstColumn="0" w:firstRowLastColumn="0" w:lastRowFirstColumn="0" w:lastRowLastColumn="0"/>
-              <w:rPr>
-                <w:sz w:val="24"/>
-                <w:szCs w:val="28"/>
-              </w:rPr>
-            </w:pPr>
+                <w:szCs w:val="24"/>
+              </w:rPr>
+            </w:pPr>
+            <w:r>
+              <w:rPr>
+                <w:sz w:val="24"/>
+                <w:szCs w:val="24"/>
+              </w:rPr>
+              <w:t>A1.2 :</w:t>
+            </w:r>
+            <w:r>
+              <w:rPr>
+                <w:sz w:val="24"/>
+                <w:szCs w:val="24"/>
+              </w:rPr>
+              <w:t xml:space="preserve"> Le système passe en mode veille jusqu’au prochain mouvement</w:t>
+            </w:r>
           </w:p>
         </w:tc>
       </w:tr>
@@ -860,69 +1969,14 @@
     <w:p>
       <w:pPr>
         <w:rPr>
-          <w:sz w:val="32"/>
+          <w:sz w:val="28"/>
           <w:szCs w:val="32"/>
-          <w:u w:val="single" w:color="FF0000"/>
         </w:rPr>
       </w:pPr>
     </w:p>
     <w:p>
       <w:pPr>
         <w:rPr>
-          <w:sz w:val="32"/>
-          <w:szCs w:val="32"/>
-          <w:u w:val="single" w:color="FF0000"/>
-        </w:rPr>
-      </w:pPr>
-    </w:p>
-    <w:p>
-      <w:pPr>
-        <w:rPr>
-          <w:sz w:val="32"/>
-          <w:szCs w:val="32"/>
-          <w:u w:val="single" w:color="FF0000"/>
-        </w:rPr>
-      </w:pPr>
-    </w:p>
-    <w:p>
-      <w:pPr>
-        <w:rPr>
-          <w:sz w:val="32"/>
-          <w:szCs w:val="32"/>
-          <w:u w:val="single" w:color="FF0000"/>
-        </w:rPr>
-      </w:pPr>
-    </w:p>
-    <w:p>
-      <w:pPr>
-        <w:rPr>
-          <w:sz w:val="32"/>
-          <w:szCs w:val="32"/>
-          <w:u w:val="single" w:color="FF0000"/>
-        </w:rPr>
-      </w:pPr>
-    </w:p>
-    <w:p>
-      <w:pPr>
-        <w:rPr>
-          <w:sz w:val="32"/>
-          <w:szCs w:val="32"/>
-          <w:u w:val="single" w:color="FF0000"/>
-        </w:rPr>
-      </w:pPr>
-    </w:p>
-    <w:p>
-      <w:pPr>
-        <w:rPr>
-          <w:sz w:val="32"/>
-          <w:szCs w:val="32"/>
-          <w:u w:val="single" w:color="FF0000"/>
-        </w:rPr>
-      </w:pPr>
-    </w:p>
-    <w:p>
-      <w:pPr>
-        <w:rPr>
           <w:sz w:val="28"/>
           <w:szCs w:val="32"/>
         </w:rPr>
@@ -931,48 +1985,8 @@
         <w:rPr>
           <w:sz w:val="28"/>
           <w:szCs w:val="32"/>
-          <w:u w:val="single" w:color="FF0000"/>
-        </w:rPr>
-        <w:lastRenderedPageBreak/>
-        <w:t xml:space="preserve">Scénario </w:t>
-      </w:r>
-      <w:r>
-        <w:rPr>
-          <w:sz w:val="28"/>
-          <w:szCs w:val="32"/>
-          <w:u w:val="single" w:color="FF0000"/>
-        </w:rPr>
-        <w:t>principal</w:t>
-      </w:r>
-      <w:r>
-        <w:rPr>
-          <w:sz w:val="28"/>
-          <w:szCs w:val="32"/>
-          <w:u w:val="single" w:color="FF0000"/>
-        </w:rPr>
-        <w:t xml:space="preserve"> N2</w:t>
-      </w:r>
-      <w:r>
-        <w:rPr>
-          <w:sz w:val="28"/>
-          <w:szCs w:val="32"/>
-          <w:u w:val="single" w:color="FF0000"/>
-        </w:rPr>
-        <w:t> :</w:t>
-      </w:r>
-      <w:r>
-        <w:rPr>
-          <w:sz w:val="28"/>
-          <w:szCs w:val="32"/>
-        </w:rPr>
-        <w:t xml:space="preserve"> </w:t>
-      </w:r>
-      <w:r>
-        <w:rPr>
-          <w:sz w:val="28"/>
-          <w:szCs w:val="32"/>
-        </w:rPr>
-        <w:t>Le gérant choisit le mode « Suivi de trajet »</w:t>
+        </w:rPr>
+        <w:t>Fin du scénario</w:t>
       </w:r>
     </w:p>
     <w:p>
@@ -982,16 +1996,56 @@
           <w:szCs w:val="32"/>
         </w:rPr>
       </w:pPr>
+      <w:r>
+        <w:rPr>
+          <w:sz w:val="28"/>
+          <w:szCs w:val="32"/>
+          <w:u w:val="single" w:color="FF0000"/>
+        </w:rPr>
+        <w:t xml:space="preserve">Scénario alternatif A2 : </w:t>
+      </w:r>
+      <w:r>
+        <w:rPr>
+          <w:sz w:val="28"/>
+          <w:szCs w:val="32"/>
+        </w:rPr>
+        <w:t>La moto entre en mode sommeil dans le cas  « Suivi de trajet »</w:t>
+      </w:r>
+      <w:bookmarkStart w:id="0" w:name="_GoBack"/>
+      <w:bookmarkEnd w:id="0"/>
+    </w:p>
+    <w:p>
+      <w:pPr>
+        <w:rPr>
+          <w:sz w:val="28"/>
+          <w:szCs w:val="32"/>
+        </w:rPr>
+      </w:pPr>
+      <w:r>
+        <w:rPr>
+          <w:sz w:val="28"/>
+          <w:szCs w:val="32"/>
+        </w:rPr>
+        <w:t xml:space="preserve">Début après le point </w:t>
+      </w:r>
+      <w:r>
+        <w:rPr>
+          <w:sz w:val="28"/>
+          <w:szCs w:val="32"/>
+        </w:rPr>
+        <w:t>N4.4</w:t>
+      </w:r>
     </w:p>
     <w:tbl>
       <w:tblPr>
         <w:tblStyle w:val="TableauGrille4-Accentuation1"/>
         <w:tblW w:w="0" w:type="auto"/>
+        <w:tblInd w:w="-5" w:type="dxa"/>
         <w:tblLook w:val="04A0" w:firstRow="1" w:lastRow="0" w:firstColumn="1" w:lastColumn="0" w:noHBand="0" w:noVBand="1"/>
       </w:tblPr>
       <w:tblGrid>
-        <w:gridCol w:w="4531"/>
-        <w:gridCol w:w="4531"/>
+        <w:gridCol w:w="5228"/>
+        <w:gridCol w:w="5228"/>
       </w:tblGrid>
       <w:tr>
         <w:trPr>
@@ -1000,38 +2054,28 @@
         <w:tc>
           <w:tcPr>
             <w:cnfStyle w:val="001000000000" w:firstRow="0" w:lastRow="0" w:firstColumn="1" w:lastColumn="0" w:oddVBand="0" w:evenVBand="0" w:oddHBand="0" w:evenHBand="0" w:firstRowFirstColumn="0" w:firstRowLastColumn="0" w:lastRowFirstColumn="0" w:lastRowLastColumn="0"/>
-            <w:tcW w:w="4531" w:type="dxa"/>
-          </w:tcPr>
-          <w:p>
-            <w:pPr>
-              <w:rPr>
-                <w:sz w:val="24"/>
-                <w:szCs w:val="24"/>
-              </w:rPr>
-            </w:pPr>
-            <w:r>
-              <w:rPr>
-                <w:sz w:val="24"/>
-                <w:szCs w:val="24"/>
-              </w:rPr>
-              <w:t>ACTEUR : Gérant</w:t>
-            </w:r>
-          </w:p>
-        </w:tc>
-        <w:tc>
-          <w:tcPr>
-            <w:tcW w:w="4531" w:type="dxa"/>
-          </w:tcPr>
-          <w:p>
-            <w:pPr>
-              <w:tabs>
-                <w:tab w:val="left" w:pos="1065"/>
-              </w:tabs>
+            <w:tcW w:w="5228" w:type="dxa"/>
+          </w:tcPr>
+          <w:p>
+            <w:pPr>
+              <w:spacing w:after="160" w:line="259" w:lineRule="auto"/>
+            </w:pPr>
+            <w:r>
+              <w:rPr>
+                <w:sz w:val="24"/>
+                <w:szCs w:val="24"/>
+              </w:rPr>
+              <w:t>ACTEUR : Gérant</w:t>
+            </w:r>
+          </w:p>
+        </w:tc>
+        <w:tc>
+          <w:tcPr>
+            <w:tcW w:w="5228" w:type="dxa"/>
+          </w:tcPr>
+          <w:p>
+            <w:pPr>
               <w:cnfStyle w:val="100000000000" w:firstRow="1" w:lastRow="0" w:firstColumn="0" w:lastColumn="0" w:oddVBand="0" w:evenVBand="0" w:oddHBand="0" w:evenHBand="0" w:firstRowFirstColumn="0" w:firstRowLastColumn="0" w:lastRowFirstColumn="0" w:lastRowLastColumn="0"/>
-              <w:rPr>
-                <w:sz w:val="24"/>
-                <w:szCs w:val="24"/>
-              </w:rPr>
             </w:pPr>
             <w:r>
               <w:rPr>
@@ -1050,45 +2094,20 @@
         <w:tc>
           <w:tcPr>
             <w:cnfStyle w:val="001000000000" w:firstRow="0" w:lastRow="0" w:firstColumn="1" w:lastColumn="0" w:oddVBand="0" w:evenVBand="0" w:oddHBand="0" w:evenHBand="0" w:firstRowFirstColumn="0" w:firstRowLastColumn="0" w:lastRowFirstColumn="0" w:lastRowLastColumn="0"/>
-            <w:tcW w:w="4531" w:type="dxa"/>
-          </w:tcPr>
-          <w:p>
-            <w:pPr>
-              <w:rPr>
-                <w:b w:val="0"/>
-                <w:sz w:val="24"/>
-                <w:szCs w:val="24"/>
-              </w:rPr>
-            </w:pPr>
-            <w:r>
-              <w:rPr>
-                <w:b w:val="0"/>
-                <w:sz w:val="24"/>
-                <w:szCs w:val="24"/>
-              </w:rPr>
-              <w:t>N2</w:t>
-            </w:r>
-            <w:r>
-              <w:rPr>
-                <w:b w:val="0"/>
-                <w:sz w:val="24"/>
-                <w:szCs w:val="24"/>
-              </w:rPr>
-              <w:t>.1</w:t>
-            </w:r>
-            <w:r>
-              <w:rPr>
-                <w:b w:val="0"/>
-                <w:sz w:val="24"/>
-                <w:szCs w:val="24"/>
-              </w:rPr>
-              <w:t>: Le gérant choisit le mode suivi de trajet</w:t>
-            </w:r>
-          </w:p>
-        </w:tc>
-        <w:tc>
-          <w:tcPr>
-            <w:tcW w:w="4531" w:type="dxa"/>
+            <w:tcW w:w="5228" w:type="dxa"/>
+          </w:tcPr>
+          <w:p>
+            <w:pPr>
+              <w:rPr>
+                <w:sz w:val="28"/>
+                <w:szCs w:val="32"/>
+              </w:rPr>
+            </w:pPr>
+          </w:p>
+        </w:tc>
+        <w:tc>
+          <w:tcPr>
+            <w:tcW w:w="5228" w:type="dxa"/>
           </w:tcPr>
           <w:p>
             <w:pPr>
@@ -1098,6 +2117,13 @@
                 <w:szCs w:val="24"/>
               </w:rPr>
             </w:pPr>
+            <w:r>
+              <w:rPr>
+                <w:sz w:val="24"/>
+                <w:szCs w:val="24"/>
+              </w:rPr>
+              <w:t>A2.1 : Le système détecte un arrêt de plus de 5min</w:t>
+            </w:r>
           </w:p>
         </w:tc>
       </w:tr>
@@ -1105,20 +2131,20 @@
         <w:tc>
           <w:tcPr>
             <w:cnfStyle w:val="001000000000" w:firstRow="0" w:lastRow="0" w:firstColumn="1" w:lastColumn="0" w:oddVBand="0" w:evenVBand="0" w:oddHBand="0" w:evenHBand="0" w:firstRowFirstColumn="0" w:firstRowLastColumn="0" w:lastRowFirstColumn="0" w:lastRowLastColumn="0"/>
-            <w:tcW w:w="4531" w:type="dxa"/>
-          </w:tcPr>
-          <w:p>
-            <w:pPr>
-              <w:rPr>
-                <w:sz w:val="24"/>
-                <w:szCs w:val="24"/>
-              </w:rPr>
-            </w:pPr>
-          </w:p>
-        </w:tc>
-        <w:tc>
-          <w:tcPr>
-            <w:tcW w:w="4531" w:type="dxa"/>
+            <w:tcW w:w="5228" w:type="dxa"/>
+          </w:tcPr>
+          <w:p>
+            <w:pPr>
+              <w:rPr>
+                <w:sz w:val="28"/>
+                <w:szCs w:val="32"/>
+              </w:rPr>
+            </w:pPr>
+          </w:p>
+        </w:tc>
+        <w:tc>
+          <w:tcPr>
+            <w:tcW w:w="5228" w:type="dxa"/>
           </w:tcPr>
           <w:p>
             <w:pPr>
@@ -1133,276 +2159,7 @@
                 <w:sz w:val="24"/>
                 <w:szCs w:val="24"/>
               </w:rPr>
-              <w:t>N2</w:t>
-            </w:r>
-            <w:r>
-              <w:rPr>
-                <w:sz w:val="24"/>
-                <w:szCs w:val="24"/>
-              </w:rPr>
-              <w:t>.2</w:t>
-            </w:r>
-            <w:r>
-              <w:rPr>
-                <w:sz w:val="24"/>
-                <w:szCs w:val="24"/>
-              </w:rPr>
-              <w:t xml:space="preserve">: Le système </w:t>
-            </w:r>
-            <w:r>
-              <w:rPr>
-                <w:sz w:val="24"/>
-                <w:szCs w:val="24"/>
-              </w:rPr>
-              <w:t>détecte</w:t>
-            </w:r>
-            <w:r>
-              <w:rPr>
-                <w:sz w:val="24"/>
-                <w:szCs w:val="24"/>
-              </w:rPr>
-              <w:t xml:space="preserve"> un mouvement sur la moto</w:t>
-            </w:r>
-          </w:p>
-        </w:tc>
-      </w:tr>
-      <w:tr>
-        <w:trPr>
-          <w:cnfStyle w:val="000000100000" w:firstRow="0" w:lastRow="0" w:firstColumn="0" w:lastColumn="0" w:oddVBand="0" w:evenVBand="0" w:oddHBand="1" w:evenHBand="0" w:firstRowFirstColumn="0" w:firstRowLastColumn="0" w:lastRowFirstColumn="0" w:lastRowLastColumn="0"/>
-        </w:trPr>
-        <w:tc>
-          <w:tcPr>
-            <w:cnfStyle w:val="001000000000" w:firstRow="0" w:lastRow="0" w:firstColumn="1" w:lastColumn="0" w:oddVBand="0" w:evenVBand="0" w:oddHBand="0" w:evenHBand="0" w:firstRowFirstColumn="0" w:firstRowLastColumn="0" w:lastRowFirstColumn="0" w:lastRowLastColumn="0"/>
-            <w:tcW w:w="4531" w:type="dxa"/>
-          </w:tcPr>
-          <w:p>
-            <w:pPr>
-              <w:rPr>
-                <w:sz w:val="24"/>
-                <w:szCs w:val="24"/>
-              </w:rPr>
-            </w:pPr>
-          </w:p>
-        </w:tc>
-        <w:tc>
-          <w:tcPr>
-            <w:tcW w:w="4531" w:type="dxa"/>
-          </w:tcPr>
-          <w:p>
-            <w:pPr>
-              <w:tabs>
-                <w:tab w:val="left" w:pos="1170"/>
-              </w:tabs>
-              <w:cnfStyle w:val="000000100000" w:firstRow="0" w:lastRow="0" w:firstColumn="0" w:lastColumn="0" w:oddVBand="0" w:evenVBand="0" w:oddHBand="1" w:evenHBand="0" w:firstRowFirstColumn="0" w:firstRowLastColumn="0" w:lastRowFirstColumn="0" w:lastRowLastColumn="0"/>
-              <w:rPr>
-                <w:sz w:val="24"/>
-                <w:szCs w:val="24"/>
-              </w:rPr>
-            </w:pPr>
-            <w:r>
-              <w:rPr>
-                <w:sz w:val="24"/>
-                <w:szCs w:val="24"/>
-              </w:rPr>
-              <w:t>N2</w:t>
-            </w:r>
-            <w:r>
-              <w:rPr>
-                <w:sz w:val="24"/>
-                <w:szCs w:val="24"/>
-              </w:rPr>
-              <w:t>.3</w:t>
-            </w:r>
-            <w:r>
-              <w:rPr>
-                <w:sz w:val="24"/>
-                <w:szCs w:val="24"/>
-              </w:rPr>
-              <w:t>: Le système récupère la position GPS de la moto toutes les 20 secondes et enregistre les données sur une carte SD dans le format suivant : JJ/MM/AAAA et HH:MM</w:t>
-            </w:r>
-          </w:p>
-        </w:tc>
-      </w:tr>
-      <w:tr>
-        <w:tc>
-          <w:tcPr>
-            <w:cnfStyle w:val="001000000000" w:firstRow="0" w:lastRow="0" w:firstColumn="1" w:lastColumn="0" w:oddVBand="0" w:evenVBand="0" w:oddHBand="0" w:evenHBand="0" w:firstRowFirstColumn="0" w:firstRowLastColumn="0" w:lastRowFirstColumn="0" w:lastRowLastColumn="0"/>
-            <w:tcW w:w="4531" w:type="dxa"/>
-          </w:tcPr>
-          <w:p>
-            <w:pPr>
-              <w:rPr>
-                <w:sz w:val="24"/>
-                <w:szCs w:val="24"/>
-              </w:rPr>
-            </w:pPr>
-          </w:p>
-        </w:tc>
-        <w:tc>
-          <w:tcPr>
-            <w:tcW w:w="4531" w:type="dxa"/>
-          </w:tcPr>
-          <w:p>
-            <w:pPr>
-              <w:cnfStyle w:val="000000000000" w:firstRow="0" w:lastRow="0" w:firstColumn="0" w:lastColumn="0" w:oddVBand="0" w:evenVBand="0" w:oddHBand="0" w:evenHBand="0" w:firstRowFirstColumn="0" w:firstRowLastColumn="0" w:lastRowFirstColumn="0" w:lastRowLastColumn="0"/>
-              <w:rPr>
-                <w:sz w:val="24"/>
-                <w:szCs w:val="24"/>
-              </w:rPr>
-            </w:pPr>
-            <w:r>
-              <w:rPr>
-                <w:sz w:val="24"/>
-                <w:szCs w:val="24"/>
-              </w:rPr>
-              <w:t>N2</w:t>
-            </w:r>
-            <w:r>
-              <w:rPr>
-                <w:sz w:val="24"/>
-                <w:szCs w:val="24"/>
-              </w:rPr>
-              <w:t>.4</w:t>
-            </w:r>
-            <w:r>
-              <w:rPr>
-                <w:sz w:val="24"/>
-                <w:szCs w:val="24"/>
-              </w:rPr>
-              <w:t>: Le véhicule bascule en mode veille après 5min d'arrêt</w:t>
-            </w:r>
-          </w:p>
-        </w:tc>
-      </w:tr>
-      <w:tr>
-        <w:trPr>
-          <w:cnfStyle w:val="000000100000" w:firstRow="0" w:lastRow="0" w:firstColumn="0" w:lastColumn="0" w:oddVBand="0" w:evenVBand="0" w:oddHBand="1" w:evenHBand="0" w:firstRowFirstColumn="0" w:firstRowLastColumn="0" w:lastRowFirstColumn="0" w:lastRowLastColumn="0"/>
-        </w:trPr>
-        <w:tc>
-          <w:tcPr>
-            <w:cnfStyle w:val="001000000000" w:firstRow="0" w:lastRow="0" w:firstColumn="1" w:lastColumn="0" w:oddVBand="0" w:evenVBand="0" w:oddHBand="0" w:evenHBand="0" w:firstRowFirstColumn="0" w:firstRowLastColumn="0" w:lastRowFirstColumn="0" w:lastRowLastColumn="0"/>
-            <w:tcW w:w="4531" w:type="dxa"/>
-          </w:tcPr>
-          <w:p>
-            <w:pPr>
-              <w:rPr>
-                <w:sz w:val="24"/>
-                <w:szCs w:val="24"/>
-              </w:rPr>
-            </w:pPr>
-          </w:p>
-        </w:tc>
-        <w:tc>
-          <w:tcPr>
-            <w:tcW w:w="4531" w:type="dxa"/>
-          </w:tcPr>
-          <w:p>
-            <w:pPr>
-              <w:cnfStyle w:val="000000100000" w:firstRow="0" w:lastRow="0" w:firstColumn="0" w:lastColumn="0" w:oddVBand="0" w:evenVBand="0" w:oddHBand="1" w:evenHBand="0" w:firstRowFirstColumn="0" w:firstRowLastColumn="0" w:lastRowFirstColumn="0" w:lastRowLastColumn="0"/>
-              <w:rPr>
-                <w:sz w:val="24"/>
-                <w:szCs w:val="24"/>
-              </w:rPr>
-            </w:pPr>
-            <w:r>
-              <w:rPr>
-                <w:sz w:val="24"/>
-                <w:szCs w:val="24"/>
-              </w:rPr>
-              <w:t>N2</w:t>
-            </w:r>
-            <w:r>
-              <w:rPr>
-                <w:sz w:val="24"/>
-                <w:szCs w:val="24"/>
-              </w:rPr>
-              <w:t>.5</w:t>
-            </w:r>
-            <w:r>
-              <w:rPr>
-                <w:sz w:val="24"/>
-                <w:szCs w:val="24"/>
-              </w:rPr>
-              <w:t>: Le système cesse le mode veille lors d'un mouvement de la moto</w:t>
-            </w:r>
-          </w:p>
-        </w:tc>
-      </w:tr>
-      <w:tr>
-        <w:tc>
-          <w:tcPr>
-            <w:cnfStyle w:val="001000000000" w:firstRow="0" w:lastRow="0" w:firstColumn="1" w:lastColumn="0" w:oddVBand="0" w:evenVBand="0" w:oddHBand="0" w:evenHBand="0" w:firstRowFirstColumn="0" w:firstRowLastColumn="0" w:lastRowFirstColumn="0" w:lastRowLastColumn="0"/>
-            <w:tcW w:w="4531" w:type="dxa"/>
-          </w:tcPr>
-          <w:p>
-            <w:pPr>
-              <w:rPr>
-                <w:b w:val="0"/>
-                <w:sz w:val="24"/>
-                <w:szCs w:val="24"/>
-              </w:rPr>
-            </w:pPr>
-            <w:r>
-              <w:rPr>
-                <w:b w:val="0"/>
-                <w:sz w:val="24"/>
-                <w:szCs w:val="24"/>
-              </w:rPr>
-              <w:t>N2.6: le gérant se connecte en Bluetooth via l'application mobile pour récupérer l'ensemble des informations récoltées par le système</w:t>
-            </w:r>
-          </w:p>
-        </w:tc>
-        <w:tc>
-          <w:tcPr>
-            <w:tcW w:w="4531" w:type="dxa"/>
-          </w:tcPr>
-          <w:p>
-            <w:pPr>
-              <w:cnfStyle w:val="000000000000" w:firstRow="0" w:lastRow="0" w:firstColumn="0" w:lastColumn="0" w:oddVBand="0" w:evenVBand="0" w:oddHBand="0" w:evenHBand="0" w:firstRowFirstColumn="0" w:firstRowLastColumn="0" w:lastRowFirstColumn="0" w:lastRowLastColumn="0"/>
-              <w:rPr>
-                <w:sz w:val="24"/>
-                <w:szCs w:val="24"/>
-              </w:rPr>
-            </w:pPr>
-          </w:p>
-        </w:tc>
-      </w:tr>
-      <w:tr>
-        <w:trPr>
-          <w:cnfStyle w:val="000000100000" w:firstRow="0" w:lastRow="0" w:firstColumn="0" w:lastColumn="0" w:oddVBand="0" w:evenVBand="0" w:oddHBand="1" w:evenHBand="0" w:firstRowFirstColumn="0" w:firstRowLastColumn="0" w:lastRowFirstColumn="0" w:lastRowLastColumn="0"/>
-        </w:trPr>
-        <w:tc>
-          <w:tcPr>
-            <w:cnfStyle w:val="001000000000" w:firstRow="0" w:lastRow="0" w:firstColumn="1" w:lastColumn="0" w:oddVBand="0" w:evenVBand="0" w:oddHBand="0" w:evenHBand="0" w:firstRowFirstColumn="0" w:firstRowLastColumn="0" w:lastRowFirstColumn="0" w:lastRowLastColumn="0"/>
-            <w:tcW w:w="4531" w:type="dxa"/>
-          </w:tcPr>
-          <w:p>
-            <w:pPr>
-              <w:rPr>
-                <w:sz w:val="24"/>
-                <w:szCs w:val="24"/>
-              </w:rPr>
-            </w:pPr>
-          </w:p>
-        </w:tc>
-        <w:tc>
-          <w:tcPr>
-            <w:tcW w:w="4531" w:type="dxa"/>
-          </w:tcPr>
-          <w:p>
-            <w:pPr>
-              <w:cnfStyle w:val="000000100000" w:firstRow="0" w:lastRow="0" w:firstColumn="0" w:lastColumn="0" w:oddVBand="0" w:evenVBand="0" w:oddHBand="1" w:evenHBand="0" w:firstRowFirstColumn="0" w:firstRowLastColumn="0" w:lastRowFirstColumn="0" w:lastRowLastColumn="0"/>
-              <w:rPr>
-                <w:sz w:val="24"/>
-                <w:szCs w:val="24"/>
-              </w:rPr>
-            </w:pPr>
-            <w:r>
-              <w:rPr>
-                <w:sz w:val="24"/>
-                <w:szCs w:val="24"/>
-              </w:rPr>
-              <w:t>N2.7 : Le système efface les données de la carte SD</w:t>
+              <w:t>A2.2 : Le système passe en mode sommeil jusqu’au prochain mouvement</w:t>
             </w:r>
           </w:p>
         </w:tc>
@@ -1418,7 +2175,7 @@
     </w:p>
     <w:sectPr>
       <w:pgSz w:w="11906" w:h="16838"/>
-      <w:pgMar w:top="1417" w:right="1417" w:bottom="1417" w:left="1417" w:header="708" w:footer="708" w:gutter="0"/>
+      <w:pgMar w:top="720" w:right="720" w:bottom="720" w:left="720" w:header="708" w:footer="708" w:gutter="0"/>
       <w:cols w:space="708"/>
       <w:docGrid w:linePitch="360"/>
     </w:sectPr>
@@ -2211,6 +2968,899 @@
       </w:tcPr>
     </w:tblStylePr>
   </w:style>
+  <w:style w:type="table" w:styleId="TableauGrille2-Accentuation5">
+    <w:name w:val="Grid Table 2 Accent 5"/>
+    <w:basedOn w:val="TableauNormal"/>
+    <w:uiPriority w:val="47"/>
+    <w:rsid w:val="007A1B88"/>
+    <w:pPr>
+      <w:spacing w:after="0" w:line="240" w:lineRule="auto"/>
+    </w:pPr>
+    <w:tblPr>
+      <w:tblStyleRowBandSize w:val="1"/>
+      <w:tblStyleColBandSize w:val="1"/>
+      <w:tblBorders>
+        <w:top w:val="single" w:sz="2" w:space="0" w:color="8EAADB" w:themeColor="accent5" w:themeTint="99"/>
+        <w:bottom w:val="single" w:sz="2" w:space="0" w:color="8EAADB" w:themeColor="accent5" w:themeTint="99"/>
+        <w:insideH w:val="single" w:sz="2" w:space="0" w:color="8EAADB" w:themeColor="accent5" w:themeTint="99"/>
+        <w:insideV w:val="single" w:sz="2" w:space="0" w:color="8EAADB" w:themeColor="accent5" w:themeTint="99"/>
+      </w:tblBorders>
+    </w:tblPr>
+    <w:tblStylePr w:type="firstRow">
+      <w:rPr>
+        <w:b/>
+        <w:bCs/>
+      </w:rPr>
+      <w:tblPr/>
+      <w:tcPr>
+        <w:tcBorders>
+          <w:top w:val="nil"/>
+          <w:bottom w:val="single" w:sz="12" w:space="0" w:color="8EAADB" w:themeColor="accent5" w:themeTint="99"/>
+          <w:insideH w:val="nil"/>
+          <w:insideV w:val="nil"/>
+        </w:tcBorders>
+        <w:shd w:val="clear" w:color="auto" w:fill="FFFFFF" w:themeFill="background1"/>
+      </w:tcPr>
+    </w:tblStylePr>
+    <w:tblStylePr w:type="lastRow">
+      <w:rPr>
+        <w:b/>
+        <w:bCs/>
+      </w:rPr>
+      <w:tblPr/>
+      <w:tcPr>
+        <w:tcBorders>
+          <w:top w:val="double" w:sz="2" w:space="0" w:color="8EAADB" w:themeColor="accent5" w:themeTint="99"/>
+          <w:bottom w:val="nil"/>
+          <w:insideH w:val="nil"/>
+          <w:insideV w:val="nil"/>
+        </w:tcBorders>
+        <w:shd w:val="clear" w:color="auto" w:fill="FFFFFF" w:themeFill="background1"/>
+      </w:tcPr>
+    </w:tblStylePr>
+    <w:tblStylePr w:type="firstCol">
+      <w:rPr>
+        <w:b/>
+        <w:bCs/>
+      </w:rPr>
+    </w:tblStylePr>
+    <w:tblStylePr w:type="lastCol">
+      <w:rPr>
+        <w:b/>
+        <w:bCs/>
+      </w:rPr>
+    </w:tblStylePr>
+    <w:tblStylePr w:type="band1Vert">
+      <w:tblPr/>
+      <w:tcPr>
+        <w:shd w:val="clear" w:color="auto" w:fill="D9E2F3" w:themeFill="accent5" w:themeFillTint="33"/>
+      </w:tcPr>
+    </w:tblStylePr>
+    <w:tblStylePr w:type="band1Horz">
+      <w:tblPr/>
+      <w:tcPr>
+        <w:shd w:val="clear" w:color="auto" w:fill="D9E2F3" w:themeFill="accent5" w:themeFillTint="33"/>
+      </w:tcPr>
+    </w:tblStylePr>
+  </w:style>
+  <w:style w:type="table" w:styleId="TableauGrille4-Accentuation5">
+    <w:name w:val="Grid Table 4 Accent 5"/>
+    <w:basedOn w:val="TableauNormal"/>
+    <w:uiPriority w:val="49"/>
+    <w:rsid w:val="007A1B88"/>
+    <w:pPr>
+      <w:spacing w:after="0" w:line="240" w:lineRule="auto"/>
+    </w:pPr>
+    <w:tblPr>
+      <w:tblStyleRowBandSize w:val="1"/>
+      <w:tblStyleColBandSize w:val="1"/>
+      <w:tblBorders>
+        <w:top w:val="single" w:sz="4" w:space="0" w:color="8EAADB" w:themeColor="accent5" w:themeTint="99"/>
+        <w:left w:val="single" w:sz="4" w:space="0" w:color="8EAADB" w:themeColor="accent5" w:themeTint="99"/>
+        <w:bottom w:val="single" w:sz="4" w:space="0" w:color="8EAADB" w:themeColor="accent5" w:themeTint="99"/>
+        <w:right w:val="single" w:sz="4" w:space="0" w:color="8EAADB" w:themeColor="accent5" w:themeTint="99"/>
+        <w:insideH w:val="single" w:sz="4" w:space="0" w:color="8EAADB" w:themeColor="accent5" w:themeTint="99"/>
+        <w:insideV w:val="single" w:sz="4" w:space="0" w:color="8EAADB" w:themeColor="accent5" w:themeTint="99"/>
+      </w:tblBorders>
+    </w:tblPr>
+    <w:tblStylePr w:type="firstRow">
+      <w:rPr>
+        <w:b/>
+        <w:bCs/>
+        <w:color w:val="FFFFFF" w:themeColor="background1"/>
+      </w:rPr>
+      <w:tblPr/>
+      <w:tcPr>
+        <w:tcBorders>
+          <w:top w:val="single" w:sz="4" w:space="0" w:color="4472C4" w:themeColor="accent5"/>
+          <w:left w:val="single" w:sz="4" w:space="0" w:color="4472C4" w:themeColor="accent5"/>
+          <w:bottom w:val="single" w:sz="4" w:space="0" w:color="4472C4" w:themeColor="accent5"/>
+          <w:right w:val="single" w:sz="4" w:space="0" w:color="4472C4" w:themeColor="accent5"/>
+          <w:insideH w:val="nil"/>
+          <w:insideV w:val="nil"/>
+        </w:tcBorders>
+        <w:shd w:val="clear" w:color="auto" w:fill="4472C4" w:themeFill="accent5"/>
+      </w:tcPr>
+    </w:tblStylePr>
+    <w:tblStylePr w:type="lastRow">
+      <w:rPr>
+        <w:b/>
+        <w:bCs/>
+      </w:rPr>
+      <w:tblPr/>
+      <w:tcPr>
+        <w:tcBorders>
+          <w:top w:val="double" w:sz="4" w:space="0" w:color="4472C4" w:themeColor="accent5"/>
+        </w:tcBorders>
+      </w:tcPr>
+    </w:tblStylePr>
+    <w:tblStylePr w:type="firstCol">
+      <w:rPr>
+        <w:b/>
+        <w:bCs/>
+      </w:rPr>
+    </w:tblStylePr>
+    <w:tblStylePr w:type="lastCol">
+      <w:rPr>
+        <w:b/>
+        <w:bCs/>
+      </w:rPr>
+    </w:tblStylePr>
+    <w:tblStylePr w:type="band1Vert">
+      <w:tblPr/>
+      <w:tcPr>
+        <w:shd w:val="clear" w:color="auto" w:fill="D9E2F3" w:themeFill="accent5" w:themeFillTint="33"/>
+      </w:tcPr>
+    </w:tblStylePr>
+    <w:tblStylePr w:type="band1Horz">
+      <w:tblPr/>
+      <w:tcPr>
+        <w:shd w:val="clear" w:color="auto" w:fill="D9E2F3" w:themeFill="accent5" w:themeFillTint="33"/>
+      </w:tcPr>
+    </w:tblStylePr>
+  </w:style>
+  <w:style w:type="table" w:styleId="TableauGrille3-Accentuation5">
+    <w:name w:val="Grid Table 3 Accent 5"/>
+    <w:basedOn w:val="TableauNormal"/>
+    <w:uiPriority w:val="48"/>
+    <w:rsid w:val="005A0819"/>
+    <w:pPr>
+      <w:spacing w:after="0" w:line="240" w:lineRule="auto"/>
+    </w:pPr>
+    <w:tblPr>
+      <w:tblStyleRowBandSize w:val="1"/>
+      <w:tblStyleColBandSize w:val="1"/>
+      <w:tblBorders>
+        <w:top w:val="single" w:sz="4" w:space="0" w:color="8EAADB" w:themeColor="accent5" w:themeTint="99"/>
+        <w:left w:val="single" w:sz="4" w:space="0" w:color="8EAADB" w:themeColor="accent5" w:themeTint="99"/>
+        <w:bottom w:val="single" w:sz="4" w:space="0" w:color="8EAADB" w:themeColor="accent5" w:themeTint="99"/>
+        <w:right w:val="single" w:sz="4" w:space="0" w:color="8EAADB" w:themeColor="accent5" w:themeTint="99"/>
+        <w:insideH w:val="single" w:sz="4" w:space="0" w:color="8EAADB" w:themeColor="accent5" w:themeTint="99"/>
+        <w:insideV w:val="single" w:sz="4" w:space="0" w:color="8EAADB" w:themeColor="accent5" w:themeTint="99"/>
+      </w:tblBorders>
+    </w:tblPr>
+    <w:tblStylePr w:type="firstRow">
+      <w:rPr>
+        <w:b/>
+        <w:bCs/>
+      </w:rPr>
+      <w:tblPr/>
+      <w:tcPr>
+        <w:tcBorders>
+          <w:top w:val="nil"/>
+          <w:left w:val="nil"/>
+          <w:right w:val="nil"/>
+          <w:insideH w:val="nil"/>
+          <w:insideV w:val="nil"/>
+        </w:tcBorders>
+        <w:shd w:val="clear" w:color="auto" w:fill="FFFFFF" w:themeFill="background1"/>
+      </w:tcPr>
+    </w:tblStylePr>
+    <w:tblStylePr w:type="lastRow">
+      <w:rPr>
+        <w:b/>
+        <w:bCs/>
+      </w:rPr>
+      <w:tblPr/>
+      <w:tcPr>
+        <w:tcBorders>
+          <w:left w:val="nil"/>
+          <w:bottom w:val="nil"/>
+          <w:right w:val="nil"/>
+          <w:insideH w:val="nil"/>
+          <w:insideV w:val="nil"/>
+        </w:tcBorders>
+        <w:shd w:val="clear" w:color="auto" w:fill="FFFFFF" w:themeFill="background1"/>
+      </w:tcPr>
+    </w:tblStylePr>
+    <w:tblStylePr w:type="firstCol">
+      <w:pPr>
+        <w:jc w:val="right"/>
+      </w:pPr>
+      <w:rPr>
+        <w:i/>
+        <w:iCs/>
+      </w:rPr>
+      <w:tblPr/>
+      <w:tcPr>
+        <w:tcBorders>
+          <w:top w:val="nil"/>
+          <w:left w:val="nil"/>
+          <w:bottom w:val="nil"/>
+          <w:insideH w:val="nil"/>
+          <w:insideV w:val="nil"/>
+        </w:tcBorders>
+        <w:shd w:val="clear" w:color="auto" w:fill="FFFFFF" w:themeFill="background1"/>
+      </w:tcPr>
+    </w:tblStylePr>
+    <w:tblStylePr w:type="lastCol">
+      <w:rPr>
+        <w:i/>
+        <w:iCs/>
+      </w:rPr>
+      <w:tblPr/>
+      <w:tcPr>
+        <w:tcBorders>
+          <w:top w:val="nil"/>
+          <w:bottom w:val="nil"/>
+          <w:right w:val="nil"/>
+          <w:insideH w:val="nil"/>
+          <w:insideV w:val="nil"/>
+        </w:tcBorders>
+        <w:shd w:val="clear" w:color="auto" w:fill="FFFFFF" w:themeFill="background1"/>
+      </w:tcPr>
+    </w:tblStylePr>
+    <w:tblStylePr w:type="band1Vert">
+      <w:tblPr/>
+      <w:tcPr>
+        <w:shd w:val="clear" w:color="auto" w:fill="D9E2F3" w:themeFill="accent5" w:themeFillTint="33"/>
+      </w:tcPr>
+    </w:tblStylePr>
+    <w:tblStylePr w:type="band1Horz">
+      <w:tblPr/>
+      <w:tcPr>
+        <w:shd w:val="clear" w:color="auto" w:fill="D9E2F3" w:themeFill="accent5" w:themeFillTint="33"/>
+      </w:tcPr>
+    </w:tblStylePr>
+    <w:tblStylePr w:type="neCell">
+      <w:tblPr/>
+      <w:tcPr>
+        <w:tcBorders>
+          <w:bottom w:val="single" w:sz="4" w:space="0" w:color="8EAADB" w:themeColor="accent5" w:themeTint="99"/>
+        </w:tcBorders>
+      </w:tcPr>
+    </w:tblStylePr>
+    <w:tblStylePr w:type="nwCell">
+      <w:tblPr/>
+      <w:tcPr>
+        <w:tcBorders>
+          <w:bottom w:val="single" w:sz="4" w:space="0" w:color="8EAADB" w:themeColor="accent5" w:themeTint="99"/>
+        </w:tcBorders>
+      </w:tcPr>
+    </w:tblStylePr>
+    <w:tblStylePr w:type="seCell">
+      <w:tblPr/>
+      <w:tcPr>
+        <w:tcBorders>
+          <w:top w:val="single" w:sz="4" w:space="0" w:color="8EAADB" w:themeColor="accent5" w:themeTint="99"/>
+        </w:tcBorders>
+      </w:tcPr>
+    </w:tblStylePr>
+    <w:tblStylePr w:type="swCell">
+      <w:tblPr/>
+      <w:tcPr>
+        <w:tcBorders>
+          <w:top w:val="single" w:sz="4" w:space="0" w:color="8EAADB" w:themeColor="accent5" w:themeTint="99"/>
+        </w:tcBorders>
+      </w:tcPr>
+    </w:tblStylePr>
+  </w:style>
+  <w:style w:type="table" w:styleId="TableauGrille3-Accentuation4">
+    <w:name w:val="Grid Table 3 Accent 4"/>
+    <w:basedOn w:val="TableauNormal"/>
+    <w:uiPriority w:val="48"/>
+    <w:rsid w:val="005A0819"/>
+    <w:pPr>
+      <w:spacing w:after="0" w:line="240" w:lineRule="auto"/>
+    </w:pPr>
+    <w:tblPr>
+      <w:tblStyleRowBandSize w:val="1"/>
+      <w:tblStyleColBandSize w:val="1"/>
+      <w:tblBorders>
+        <w:top w:val="single" w:sz="4" w:space="0" w:color="FFD966" w:themeColor="accent4" w:themeTint="99"/>
+        <w:left w:val="single" w:sz="4" w:space="0" w:color="FFD966" w:themeColor="accent4" w:themeTint="99"/>
+        <w:bottom w:val="single" w:sz="4" w:space="0" w:color="FFD966" w:themeColor="accent4" w:themeTint="99"/>
+        <w:right w:val="single" w:sz="4" w:space="0" w:color="FFD966" w:themeColor="accent4" w:themeTint="99"/>
+        <w:insideH w:val="single" w:sz="4" w:space="0" w:color="FFD966" w:themeColor="accent4" w:themeTint="99"/>
+        <w:insideV w:val="single" w:sz="4" w:space="0" w:color="FFD966" w:themeColor="accent4" w:themeTint="99"/>
+      </w:tblBorders>
+    </w:tblPr>
+    <w:tblStylePr w:type="firstRow">
+      <w:rPr>
+        <w:b/>
+        <w:bCs/>
+      </w:rPr>
+      <w:tblPr/>
+      <w:tcPr>
+        <w:tcBorders>
+          <w:top w:val="nil"/>
+          <w:left w:val="nil"/>
+          <w:right w:val="nil"/>
+          <w:insideH w:val="nil"/>
+          <w:insideV w:val="nil"/>
+        </w:tcBorders>
+        <w:shd w:val="clear" w:color="auto" w:fill="FFFFFF" w:themeFill="background1"/>
+      </w:tcPr>
+    </w:tblStylePr>
+    <w:tblStylePr w:type="lastRow">
+      <w:rPr>
+        <w:b/>
+        <w:bCs/>
+      </w:rPr>
+      <w:tblPr/>
+      <w:tcPr>
+        <w:tcBorders>
+          <w:left w:val="nil"/>
+          <w:bottom w:val="nil"/>
+          <w:right w:val="nil"/>
+          <w:insideH w:val="nil"/>
+          <w:insideV w:val="nil"/>
+        </w:tcBorders>
+        <w:shd w:val="clear" w:color="auto" w:fill="FFFFFF" w:themeFill="background1"/>
+      </w:tcPr>
+    </w:tblStylePr>
+    <w:tblStylePr w:type="firstCol">
+      <w:pPr>
+        <w:jc w:val="right"/>
+      </w:pPr>
+      <w:rPr>
+        <w:i/>
+        <w:iCs/>
+      </w:rPr>
+      <w:tblPr/>
+      <w:tcPr>
+        <w:tcBorders>
+          <w:top w:val="nil"/>
+          <w:left w:val="nil"/>
+          <w:bottom w:val="nil"/>
+          <w:insideH w:val="nil"/>
+          <w:insideV w:val="nil"/>
+        </w:tcBorders>
+        <w:shd w:val="clear" w:color="auto" w:fill="FFFFFF" w:themeFill="background1"/>
+      </w:tcPr>
+    </w:tblStylePr>
+    <w:tblStylePr w:type="lastCol">
+      <w:rPr>
+        <w:i/>
+        <w:iCs/>
+      </w:rPr>
+      <w:tblPr/>
+      <w:tcPr>
+        <w:tcBorders>
+          <w:top w:val="nil"/>
+          <w:bottom w:val="nil"/>
+          <w:right w:val="nil"/>
+          <w:insideH w:val="nil"/>
+          <w:insideV w:val="nil"/>
+        </w:tcBorders>
+        <w:shd w:val="clear" w:color="auto" w:fill="FFFFFF" w:themeFill="background1"/>
+      </w:tcPr>
+    </w:tblStylePr>
+    <w:tblStylePr w:type="band1Vert">
+      <w:tblPr/>
+      <w:tcPr>
+        <w:shd w:val="clear" w:color="auto" w:fill="FFF2CC" w:themeFill="accent4" w:themeFillTint="33"/>
+      </w:tcPr>
+    </w:tblStylePr>
+    <w:tblStylePr w:type="band1Horz">
+      <w:tblPr/>
+      <w:tcPr>
+        <w:shd w:val="clear" w:color="auto" w:fill="FFF2CC" w:themeFill="accent4" w:themeFillTint="33"/>
+      </w:tcPr>
+    </w:tblStylePr>
+    <w:tblStylePr w:type="neCell">
+      <w:tblPr/>
+      <w:tcPr>
+        <w:tcBorders>
+          <w:bottom w:val="single" w:sz="4" w:space="0" w:color="FFD966" w:themeColor="accent4" w:themeTint="99"/>
+        </w:tcBorders>
+      </w:tcPr>
+    </w:tblStylePr>
+    <w:tblStylePr w:type="nwCell">
+      <w:tblPr/>
+      <w:tcPr>
+        <w:tcBorders>
+          <w:bottom w:val="single" w:sz="4" w:space="0" w:color="FFD966" w:themeColor="accent4" w:themeTint="99"/>
+        </w:tcBorders>
+      </w:tcPr>
+    </w:tblStylePr>
+    <w:tblStylePr w:type="seCell">
+      <w:tblPr/>
+      <w:tcPr>
+        <w:tcBorders>
+          <w:top w:val="single" w:sz="4" w:space="0" w:color="FFD966" w:themeColor="accent4" w:themeTint="99"/>
+        </w:tcBorders>
+      </w:tcPr>
+    </w:tblStylePr>
+    <w:tblStylePr w:type="swCell">
+      <w:tblPr/>
+      <w:tcPr>
+        <w:tcBorders>
+          <w:top w:val="single" w:sz="4" w:space="0" w:color="FFD966" w:themeColor="accent4" w:themeTint="99"/>
+        </w:tcBorders>
+      </w:tcPr>
+    </w:tblStylePr>
+  </w:style>
+  <w:style w:type="table" w:styleId="TableauGrille3-Accentuation1">
+    <w:name w:val="Grid Table 3 Accent 1"/>
+    <w:basedOn w:val="TableauNormal"/>
+    <w:uiPriority w:val="48"/>
+    <w:rsid w:val="005A0819"/>
+    <w:pPr>
+      <w:spacing w:after="0" w:line="240" w:lineRule="auto"/>
+    </w:pPr>
+    <w:tblPr>
+      <w:tblStyleRowBandSize w:val="1"/>
+      <w:tblStyleColBandSize w:val="1"/>
+      <w:tblBorders>
+        <w:top w:val="single" w:sz="4" w:space="0" w:color="9CC2E5" w:themeColor="accent1" w:themeTint="99"/>
+        <w:left w:val="single" w:sz="4" w:space="0" w:color="9CC2E5" w:themeColor="accent1" w:themeTint="99"/>
+        <w:bottom w:val="single" w:sz="4" w:space="0" w:color="9CC2E5" w:themeColor="accent1" w:themeTint="99"/>
+        <w:right w:val="single" w:sz="4" w:space="0" w:color="9CC2E5" w:themeColor="accent1" w:themeTint="99"/>
+        <w:insideH w:val="single" w:sz="4" w:space="0" w:color="9CC2E5" w:themeColor="accent1" w:themeTint="99"/>
+        <w:insideV w:val="single" w:sz="4" w:space="0" w:color="9CC2E5" w:themeColor="accent1" w:themeTint="99"/>
+      </w:tblBorders>
+    </w:tblPr>
+    <w:tblStylePr w:type="firstRow">
+      <w:rPr>
+        <w:b/>
+        <w:bCs/>
+      </w:rPr>
+      <w:tblPr/>
+      <w:tcPr>
+        <w:tcBorders>
+          <w:top w:val="nil"/>
+          <w:left w:val="nil"/>
+          <w:right w:val="nil"/>
+          <w:insideH w:val="nil"/>
+          <w:insideV w:val="nil"/>
+        </w:tcBorders>
+        <w:shd w:val="clear" w:color="auto" w:fill="FFFFFF" w:themeFill="background1"/>
+      </w:tcPr>
+    </w:tblStylePr>
+    <w:tblStylePr w:type="lastRow">
+      <w:rPr>
+        <w:b/>
+        <w:bCs/>
+      </w:rPr>
+      <w:tblPr/>
+      <w:tcPr>
+        <w:tcBorders>
+          <w:left w:val="nil"/>
+          <w:bottom w:val="nil"/>
+          <w:right w:val="nil"/>
+          <w:insideH w:val="nil"/>
+          <w:insideV w:val="nil"/>
+        </w:tcBorders>
+        <w:shd w:val="clear" w:color="auto" w:fill="FFFFFF" w:themeFill="background1"/>
+      </w:tcPr>
+    </w:tblStylePr>
+    <w:tblStylePr w:type="firstCol">
+      <w:pPr>
+        <w:jc w:val="right"/>
+      </w:pPr>
+      <w:rPr>
+        <w:i/>
+        <w:iCs/>
+      </w:rPr>
+      <w:tblPr/>
+      <w:tcPr>
+        <w:tcBorders>
+          <w:top w:val="nil"/>
+          <w:left w:val="nil"/>
+          <w:bottom w:val="nil"/>
+          <w:insideH w:val="nil"/>
+          <w:insideV w:val="nil"/>
+        </w:tcBorders>
+        <w:shd w:val="clear" w:color="auto" w:fill="FFFFFF" w:themeFill="background1"/>
+      </w:tcPr>
+    </w:tblStylePr>
+    <w:tblStylePr w:type="lastCol">
+      <w:rPr>
+        <w:i/>
+        <w:iCs/>
+      </w:rPr>
+      <w:tblPr/>
+      <w:tcPr>
+        <w:tcBorders>
+          <w:top w:val="nil"/>
+          <w:bottom w:val="nil"/>
+          <w:right w:val="nil"/>
+          <w:insideH w:val="nil"/>
+          <w:insideV w:val="nil"/>
+        </w:tcBorders>
+        <w:shd w:val="clear" w:color="auto" w:fill="FFFFFF" w:themeFill="background1"/>
+      </w:tcPr>
+    </w:tblStylePr>
+    <w:tblStylePr w:type="band1Vert">
+      <w:tblPr/>
+      <w:tcPr>
+        <w:shd w:val="clear" w:color="auto" w:fill="DEEAF6" w:themeFill="accent1" w:themeFillTint="33"/>
+      </w:tcPr>
+    </w:tblStylePr>
+    <w:tblStylePr w:type="band1Horz">
+      <w:tblPr/>
+      <w:tcPr>
+        <w:shd w:val="clear" w:color="auto" w:fill="DEEAF6" w:themeFill="accent1" w:themeFillTint="33"/>
+      </w:tcPr>
+    </w:tblStylePr>
+    <w:tblStylePr w:type="neCell">
+      <w:tblPr/>
+      <w:tcPr>
+        <w:tcBorders>
+          <w:bottom w:val="single" w:sz="4" w:space="0" w:color="9CC2E5" w:themeColor="accent1" w:themeTint="99"/>
+        </w:tcBorders>
+      </w:tcPr>
+    </w:tblStylePr>
+    <w:tblStylePr w:type="nwCell">
+      <w:tblPr/>
+      <w:tcPr>
+        <w:tcBorders>
+          <w:bottom w:val="single" w:sz="4" w:space="0" w:color="9CC2E5" w:themeColor="accent1" w:themeTint="99"/>
+        </w:tcBorders>
+      </w:tcPr>
+    </w:tblStylePr>
+    <w:tblStylePr w:type="seCell">
+      <w:tblPr/>
+      <w:tcPr>
+        <w:tcBorders>
+          <w:top w:val="single" w:sz="4" w:space="0" w:color="9CC2E5" w:themeColor="accent1" w:themeTint="99"/>
+        </w:tcBorders>
+      </w:tcPr>
+    </w:tblStylePr>
+    <w:tblStylePr w:type="swCell">
+      <w:tblPr/>
+      <w:tcPr>
+        <w:tcBorders>
+          <w:top w:val="single" w:sz="4" w:space="0" w:color="9CC2E5" w:themeColor="accent1" w:themeTint="99"/>
+        </w:tcBorders>
+      </w:tcPr>
+    </w:tblStylePr>
+  </w:style>
+  <w:style w:type="table" w:styleId="TableauListe3-Accentuation1">
+    <w:name w:val="List Table 3 Accent 1"/>
+    <w:basedOn w:val="TableauNormal"/>
+    <w:uiPriority w:val="48"/>
+    <w:rsid w:val="00447F11"/>
+    <w:pPr>
+      <w:spacing w:after="0" w:line="240" w:lineRule="auto"/>
+    </w:pPr>
+    <w:tblPr>
+      <w:tblStyleRowBandSize w:val="1"/>
+      <w:tblStyleColBandSize w:val="1"/>
+      <w:tblBorders>
+        <w:top w:val="single" w:sz="4" w:space="0" w:color="5B9BD5" w:themeColor="accent1"/>
+        <w:left w:val="single" w:sz="4" w:space="0" w:color="5B9BD5" w:themeColor="accent1"/>
+        <w:bottom w:val="single" w:sz="4" w:space="0" w:color="5B9BD5" w:themeColor="accent1"/>
+        <w:right w:val="single" w:sz="4" w:space="0" w:color="5B9BD5" w:themeColor="accent1"/>
+      </w:tblBorders>
+    </w:tblPr>
+    <w:tblStylePr w:type="firstRow">
+      <w:rPr>
+        <w:b/>
+        <w:bCs/>
+        <w:color w:val="FFFFFF" w:themeColor="background1"/>
+      </w:rPr>
+      <w:tblPr/>
+      <w:tcPr>
+        <w:shd w:val="clear" w:color="auto" w:fill="5B9BD5" w:themeFill="accent1"/>
+      </w:tcPr>
+    </w:tblStylePr>
+    <w:tblStylePr w:type="lastRow">
+      <w:rPr>
+        <w:b/>
+        <w:bCs/>
+      </w:rPr>
+      <w:tblPr/>
+      <w:tcPr>
+        <w:tcBorders>
+          <w:top w:val="double" w:sz="4" w:space="0" w:color="5B9BD5" w:themeColor="accent1"/>
+        </w:tcBorders>
+        <w:shd w:val="clear" w:color="auto" w:fill="FFFFFF" w:themeFill="background1"/>
+      </w:tcPr>
+    </w:tblStylePr>
+    <w:tblStylePr w:type="firstCol">
+      <w:rPr>
+        <w:b/>
+        <w:bCs/>
+      </w:rPr>
+      <w:tblPr/>
+      <w:tcPr>
+        <w:tcBorders>
+          <w:right w:val="nil"/>
+        </w:tcBorders>
+        <w:shd w:val="clear" w:color="auto" w:fill="FFFFFF" w:themeFill="background1"/>
+      </w:tcPr>
+    </w:tblStylePr>
+    <w:tblStylePr w:type="lastCol">
+      <w:rPr>
+        <w:b/>
+        <w:bCs/>
+      </w:rPr>
+      <w:tblPr/>
+      <w:tcPr>
+        <w:tcBorders>
+          <w:left w:val="nil"/>
+        </w:tcBorders>
+        <w:shd w:val="clear" w:color="auto" w:fill="FFFFFF" w:themeFill="background1"/>
+      </w:tcPr>
+    </w:tblStylePr>
+    <w:tblStylePr w:type="band1Vert">
+      <w:tblPr/>
+      <w:tcPr>
+        <w:tcBorders>
+          <w:left w:val="single" w:sz="4" w:space="0" w:color="5B9BD5" w:themeColor="accent1"/>
+          <w:right w:val="single" w:sz="4" w:space="0" w:color="5B9BD5" w:themeColor="accent1"/>
+        </w:tcBorders>
+      </w:tcPr>
+    </w:tblStylePr>
+    <w:tblStylePr w:type="band1Horz">
+      <w:tblPr/>
+      <w:tcPr>
+        <w:tcBorders>
+          <w:top w:val="single" w:sz="4" w:space="0" w:color="5B9BD5" w:themeColor="accent1"/>
+          <w:bottom w:val="single" w:sz="4" w:space="0" w:color="5B9BD5" w:themeColor="accent1"/>
+          <w:insideH w:val="nil"/>
+        </w:tcBorders>
+      </w:tcPr>
+    </w:tblStylePr>
+    <w:tblStylePr w:type="neCell">
+      <w:tblPr/>
+      <w:tcPr>
+        <w:tcBorders>
+          <w:left w:val="nil"/>
+          <w:bottom w:val="nil"/>
+        </w:tcBorders>
+      </w:tcPr>
+    </w:tblStylePr>
+    <w:tblStylePr w:type="nwCell">
+      <w:tblPr/>
+      <w:tcPr>
+        <w:tcBorders>
+          <w:bottom w:val="nil"/>
+          <w:right w:val="nil"/>
+        </w:tcBorders>
+      </w:tcPr>
+    </w:tblStylePr>
+    <w:tblStylePr w:type="seCell">
+      <w:tblPr/>
+      <w:tcPr>
+        <w:tcBorders>
+          <w:top w:val="double" w:sz="4" w:space="0" w:color="5B9BD5" w:themeColor="accent1"/>
+          <w:left w:val="nil"/>
+        </w:tcBorders>
+      </w:tcPr>
+    </w:tblStylePr>
+    <w:tblStylePr w:type="swCell">
+      <w:tblPr/>
+      <w:tcPr>
+        <w:tcBorders>
+          <w:top w:val="double" w:sz="4" w:space="0" w:color="5B9BD5" w:themeColor="accent1"/>
+          <w:right w:val="nil"/>
+        </w:tcBorders>
+      </w:tcPr>
+    </w:tblStylePr>
+  </w:style>
+  <w:style w:type="table" w:styleId="TableauListe6Couleur-Accentuation1">
+    <w:name w:val="List Table 6 Colorful Accent 1"/>
+    <w:basedOn w:val="TableauNormal"/>
+    <w:uiPriority w:val="51"/>
+    <w:rsid w:val="00447F11"/>
+    <w:pPr>
+      <w:spacing w:after="0" w:line="240" w:lineRule="auto"/>
+    </w:pPr>
+    <w:rPr>
+      <w:color w:val="2E74B5" w:themeColor="accent1" w:themeShade="BF"/>
+    </w:rPr>
+    <w:tblPr>
+      <w:tblStyleRowBandSize w:val="1"/>
+      <w:tblStyleColBandSize w:val="1"/>
+      <w:tblBorders>
+        <w:top w:val="single" w:sz="4" w:space="0" w:color="5B9BD5" w:themeColor="accent1"/>
+        <w:bottom w:val="single" w:sz="4" w:space="0" w:color="5B9BD5" w:themeColor="accent1"/>
+      </w:tblBorders>
+    </w:tblPr>
+    <w:tblStylePr w:type="firstRow">
+      <w:rPr>
+        <w:b/>
+        <w:bCs/>
+      </w:rPr>
+      <w:tblPr/>
+      <w:tcPr>
+        <w:tcBorders>
+          <w:bottom w:val="single" w:sz="4" w:space="0" w:color="5B9BD5" w:themeColor="accent1"/>
+        </w:tcBorders>
+      </w:tcPr>
+    </w:tblStylePr>
+    <w:tblStylePr w:type="lastRow">
+      <w:rPr>
+        <w:b/>
+        <w:bCs/>
+      </w:rPr>
+      <w:tblPr/>
+      <w:tcPr>
+        <w:tcBorders>
+          <w:top w:val="double" w:sz="4" w:space="0" w:color="5B9BD5" w:themeColor="accent1"/>
+        </w:tcBorders>
+      </w:tcPr>
+    </w:tblStylePr>
+    <w:tblStylePr w:type="firstCol">
+      <w:rPr>
+        <w:b/>
+        <w:bCs/>
+      </w:rPr>
+    </w:tblStylePr>
+    <w:tblStylePr w:type="lastCol">
+      <w:rPr>
+        <w:b/>
+        <w:bCs/>
+      </w:rPr>
+    </w:tblStylePr>
+    <w:tblStylePr w:type="band1Vert">
+      <w:tblPr/>
+      <w:tcPr>
+        <w:shd w:val="clear" w:color="auto" w:fill="DEEAF6" w:themeFill="accent1" w:themeFillTint="33"/>
+      </w:tcPr>
+    </w:tblStylePr>
+    <w:tblStylePr w:type="band1Horz">
+      <w:tblPr/>
+      <w:tcPr>
+        <w:shd w:val="clear" w:color="auto" w:fill="DEEAF6" w:themeFill="accent1" w:themeFillTint="33"/>
+      </w:tcPr>
+    </w:tblStylePr>
+  </w:style>
+  <w:style w:type="table" w:styleId="TableauListe6Couleur-Accentuation5">
+    <w:name w:val="List Table 6 Colorful Accent 5"/>
+    <w:basedOn w:val="TableauNormal"/>
+    <w:uiPriority w:val="51"/>
+    <w:rsid w:val="00447F11"/>
+    <w:pPr>
+      <w:spacing w:after="0" w:line="240" w:lineRule="auto"/>
+    </w:pPr>
+    <w:rPr>
+      <w:color w:val="2F5496" w:themeColor="accent5" w:themeShade="BF"/>
+    </w:rPr>
+    <w:tblPr>
+      <w:tblStyleRowBandSize w:val="1"/>
+      <w:tblStyleColBandSize w:val="1"/>
+      <w:tblBorders>
+        <w:top w:val="single" w:sz="4" w:space="0" w:color="4472C4" w:themeColor="accent5"/>
+        <w:bottom w:val="single" w:sz="4" w:space="0" w:color="4472C4" w:themeColor="accent5"/>
+      </w:tblBorders>
+    </w:tblPr>
+    <w:tblStylePr w:type="firstRow">
+      <w:rPr>
+        <w:b/>
+        <w:bCs/>
+      </w:rPr>
+      <w:tblPr/>
+      <w:tcPr>
+        <w:tcBorders>
+          <w:bottom w:val="single" w:sz="4" w:space="0" w:color="4472C4" w:themeColor="accent5"/>
+        </w:tcBorders>
+      </w:tcPr>
+    </w:tblStylePr>
+    <w:tblStylePr w:type="lastRow">
+      <w:rPr>
+        <w:b/>
+        <w:bCs/>
+      </w:rPr>
+      <w:tblPr/>
+      <w:tcPr>
+        <w:tcBorders>
+          <w:top w:val="double" w:sz="4" w:space="0" w:color="4472C4" w:themeColor="accent5"/>
+        </w:tcBorders>
+      </w:tcPr>
+    </w:tblStylePr>
+    <w:tblStylePr w:type="firstCol">
+      <w:rPr>
+        <w:b/>
+        <w:bCs/>
+      </w:rPr>
+    </w:tblStylePr>
+    <w:tblStylePr w:type="lastCol">
+      <w:rPr>
+        <w:b/>
+        <w:bCs/>
+      </w:rPr>
+    </w:tblStylePr>
+    <w:tblStylePr w:type="band1Vert">
+      <w:tblPr/>
+      <w:tcPr>
+        <w:shd w:val="clear" w:color="auto" w:fill="D9E2F3" w:themeFill="accent5" w:themeFillTint="33"/>
+      </w:tcPr>
+    </w:tblStylePr>
+    <w:tblStylePr w:type="band1Horz">
+      <w:tblPr/>
+      <w:tcPr>
+        <w:shd w:val="clear" w:color="auto" w:fill="D9E2F3" w:themeFill="accent5" w:themeFillTint="33"/>
+      </w:tcPr>
+    </w:tblStylePr>
+  </w:style>
+  <w:style w:type="table" w:styleId="TableauListe4-Accentuation1">
+    <w:name w:val="List Table 4 Accent 1"/>
+    <w:basedOn w:val="TableauNormal"/>
+    <w:uiPriority w:val="49"/>
+    <w:rsid w:val="00447F11"/>
+    <w:pPr>
+      <w:spacing w:after="0" w:line="240" w:lineRule="auto"/>
+    </w:pPr>
+    <w:tblPr>
+      <w:tblStyleRowBandSize w:val="1"/>
+      <w:tblStyleColBandSize w:val="1"/>
+      <w:tblBorders>
+        <w:top w:val="single" w:sz="4" w:space="0" w:color="9CC2E5" w:themeColor="accent1" w:themeTint="99"/>
+        <w:left w:val="single" w:sz="4" w:space="0" w:color="9CC2E5" w:themeColor="accent1" w:themeTint="99"/>
+        <w:bottom w:val="single" w:sz="4" w:space="0" w:color="9CC2E5" w:themeColor="accent1" w:themeTint="99"/>
+        <w:right w:val="single" w:sz="4" w:space="0" w:color="9CC2E5" w:themeColor="accent1" w:themeTint="99"/>
+        <w:insideH w:val="single" w:sz="4" w:space="0" w:color="9CC2E5" w:themeColor="accent1" w:themeTint="99"/>
+      </w:tblBorders>
+    </w:tblPr>
+    <w:tblStylePr w:type="firstRow">
+      <w:rPr>
+        <w:b/>
+        <w:bCs/>
+        <w:color w:val="FFFFFF" w:themeColor="background1"/>
+      </w:rPr>
+      <w:tblPr/>
+      <w:tcPr>
+        <w:tcBorders>
+          <w:top w:val="single" w:sz="4" w:space="0" w:color="5B9BD5" w:themeColor="accent1"/>
+          <w:left w:val="single" w:sz="4" w:space="0" w:color="5B9BD5" w:themeColor="accent1"/>
+          <w:bottom w:val="single" w:sz="4" w:space="0" w:color="5B9BD5" w:themeColor="accent1"/>
+          <w:right w:val="single" w:sz="4" w:space="0" w:color="5B9BD5" w:themeColor="accent1"/>
+          <w:insideH w:val="nil"/>
+        </w:tcBorders>
+        <w:shd w:val="clear" w:color="auto" w:fill="5B9BD5" w:themeFill="accent1"/>
+      </w:tcPr>
+    </w:tblStylePr>
+    <w:tblStylePr w:type="lastRow">
+      <w:rPr>
+        <w:b/>
+        <w:bCs/>
+      </w:rPr>
+      <w:tblPr/>
+      <w:tcPr>
+        <w:tcBorders>
+          <w:top w:val="double" w:sz="4" w:space="0" w:color="9CC2E5" w:themeColor="accent1" w:themeTint="99"/>
+        </w:tcBorders>
+      </w:tcPr>
+    </w:tblStylePr>
+    <w:tblStylePr w:type="firstCol">
+      <w:rPr>
+        <w:b/>
+        <w:bCs/>
+      </w:rPr>
+    </w:tblStylePr>
+    <w:tblStylePr w:type="lastCol">
+      <w:rPr>
+        <w:b/>
+        <w:bCs/>
+      </w:rPr>
+    </w:tblStylePr>
+    <w:tblStylePr w:type="band1Vert">
+      <w:tblPr/>
+      <w:tcPr>
+        <w:shd w:val="clear" w:color="auto" w:fill="DEEAF6" w:themeFill="accent1" w:themeFillTint="33"/>
+      </w:tcPr>
+    </w:tblStylePr>
+    <w:tblStylePr w:type="band1Horz">
+      <w:tblPr/>
+      <w:tcPr>
+        <w:shd w:val="clear" w:color="auto" w:fill="DEEAF6" w:themeFill="accent1" w:themeFillTint="33"/>
+      </w:tcPr>
+    </w:tblStylePr>
+  </w:style>
 </w:styles>
 </file>
 

</xml_diff>